<commit_message>
Atualizando a atividade de sociemocinal
</commit_message>
<xml_diff>
--- a/Sociemocional/Felicidade - socioemocional.docx
+++ b/Sociemocional/Felicidade - socioemocional.docx
@@ -1,7 +1,25 @@
 
 <file path=word/document.xml><?xml version="1.0" encoding="utf-8"?>
-<w:document xmlns:wpc="http://schemas.microsoft.com/office/word/2010/wordprocessingCanvas" xmlns:cx="http://schemas.microsoft.com/office/drawing/2014/chartex" xmlns:mc="http://schemas.openxmlformats.org/markup-compatibility/2006" xmlns:o="urn:schemas-microsoft-com:office:office" xmlns:r="http://schemas.openxmlformats.org/officeDocument/2006/relationships" xmlns:m="http://schemas.openxmlformats.org/officeDocument/2006/math" xmlns:v="urn:schemas-microsoft-com:vml" xmlns:wp14="http://schemas.microsoft.com/office/word/2010/wordprocessingDrawing" xmlns:wp="http://schemas.openxmlformats.org/drawingml/2006/wordprocessingDrawing" xmlns:w10="urn:schemas-microsoft-com:office:word" xmlns:w="http://schemas.openxmlformats.org/wordprocessingml/2006/main" xmlns:w14="http://schemas.microsoft.com/office/word/2010/wordml" xmlns:w15="http://schemas.microsoft.com/office/word/2012/wordml" xmlns:w16se="http://schemas.microsoft.com/office/word/2015/wordml/symex" xmlns:wpg="http://schemas.microsoft.com/office/word/2010/wordprocessingGroup" xmlns:wpi="http://schemas.microsoft.com/office/word/2010/wordprocessingInk" xmlns:wne="http://schemas.microsoft.com/office/word/2006/wordml" xmlns:wps="http://schemas.microsoft.com/office/word/2010/wordprocessingShape" mc:Ignorable="w14 w15 w16se wp14">
+<w:document xmlns:wpc="http://schemas.microsoft.com/office/word/2010/wordprocessingCanvas" xmlns:cx="http://schemas.microsoft.com/office/drawing/2014/chartex" xmlns:cx1="http://schemas.microsoft.com/office/drawing/2015/9/8/chartex" xmlns:cx2="http://schemas.microsoft.com/office/drawing/2015/10/21/chartex" xmlns:cx3="http://schemas.microsoft.com/office/drawing/2016/5/9/chartex" xmlns:cx4="http://schemas.microsoft.com/office/drawing/2016/5/10/chartex" xmlns:cx5="http://schemas.microsoft.com/office/drawing/2016/5/11/chartex" xmlns:cx6="http://schemas.microsoft.com/office/drawing/2016/5/12/chartex" xmlns:cx7="http://schemas.microsoft.com/office/drawing/2016/5/13/chartex" xmlns:cx8="http://schemas.microsoft.com/office/drawing/2016/5/14/chartex" xmlns:mc="http://schemas.openxmlformats.org/markup-compatibility/2006" xmlns:aink="http://schemas.microsoft.com/office/drawing/2016/ink" xmlns:am3d="http://schemas.microsoft.com/office/drawing/2017/model3d" xmlns:o="urn:schemas-microsoft-com:office:office" xmlns:oel="http://schemas.microsoft.com/office/2019/extlst" xmlns:r="http://schemas.openxmlformats.org/officeDocument/2006/relationships" xmlns:m="http://schemas.openxmlformats.org/officeDocument/2006/math" xmlns:v="urn:schemas-microsoft-com:vml" xmlns:wp14="http://schemas.microsoft.com/office/word/2010/wordprocessingDrawing" xmlns:wp="http://schemas.openxmlformats.org/drawingml/2006/wordprocessingDrawing" xmlns:w10="urn:schemas-microsoft-com:office:word" xmlns:w="http://schemas.openxmlformats.org/wordprocessingml/2006/main" xmlns:w14="http://schemas.microsoft.com/office/word/2010/wordml" xmlns:w15="http://schemas.microsoft.com/office/word/2012/wordml" xmlns:w16cex="http://schemas.microsoft.com/office/word/2018/wordml/cex" xmlns:w16cid="http://schemas.microsoft.com/office/word/2016/wordml/cid" xmlns:w16="http://schemas.microsoft.com/office/word/2018/wordml" xmlns:w16sdtdh="http://schemas.microsoft.com/office/word/2020/wordml/sdtdatahash" xmlns:w16se="http://schemas.microsoft.com/office/word/2015/wordml/symex" xmlns:wpg="http://schemas.microsoft.com/office/word/2010/wordprocessingGroup" xmlns:wpi="http://schemas.microsoft.com/office/word/2010/wordprocessingInk" xmlns:wne="http://schemas.microsoft.com/office/word/2006/wordml" xmlns:wps="http://schemas.microsoft.com/office/word/2010/wordprocessingShape" mc:Ignorable="w14 w15 w16se w16cid w16 w16cex w16sdtdh wp14">
   <w:body>
+    <w:p>
+      <w:pPr>
+        <w:jc w:val="center"/>
+        <w:rPr>
+          <w:rFonts w:ascii="Arial" w:hAnsi="Arial" w:cs="Arial"/>
+          <w:sz w:val="32"/>
+        </w:rPr>
+      </w:pPr>
+    </w:p>
+    <w:p>
+      <w:pPr>
+        <w:jc w:val="center"/>
+        <w:rPr>
+          <w:rFonts w:ascii="Arial" w:hAnsi="Arial" w:cs="Arial"/>
+          <w:sz w:val="32"/>
+        </w:rPr>
+      </w:pPr>
+    </w:p>
     <w:p>
       <w:pPr>
         <w:jc w:val="center"/>
@@ -41,7 +59,7 @@
           <w:lang w:eastAsia="pt-BR"/>
         </w:rPr>
         <w:drawing>
-          <wp:inline distT="0" distB="0" distL="0" distR="0">
+          <wp:inline distT="0" distB="0" distL="0" distR="0" wp14:anchorId="5A37E9E2" wp14:editId="7125FB10">
             <wp:extent cx="3705225" cy="3705225"/>
             <wp:effectExtent l="0" t="0" r="9525" b="9525"/>
             <wp:docPr id="1" name="Imagem 1" descr="Download Smile, Emoji, Happy. Royalty-Free Vector Graphic - Pixabay"/>
@@ -124,6 +142,14 @@
           <w:sz w:val="28"/>
         </w:rPr>
       </w:pPr>
+    </w:p>
+    <w:p>
+      <w:pPr>
+        <w:rPr>
+          <w:rFonts w:ascii="Arial" w:hAnsi="Arial" w:cs="Arial"/>
+          <w:sz w:val="28"/>
+        </w:rPr>
+      </w:pPr>
       <w:r>
         <w:rPr>
           <w:rFonts w:ascii="Arial" w:hAnsi="Arial" w:cs="Arial"/>
@@ -210,20 +236,11 @@
           <w:sz w:val="28"/>
         </w:rPr>
       </w:pPr>
-    </w:p>
-    <w:p>
-      <w:pPr>
-        <w:rPr>
-          <w:rFonts w:ascii="Arial" w:hAnsi="Arial" w:cs="Arial"/>
-          <w:sz w:val="28"/>
-        </w:rPr>
-      </w:pPr>
-      <w:r>
-        <w:rPr>
-          <w:rFonts w:ascii="Arial" w:hAnsi="Arial" w:cs="Arial"/>
-          <w:sz w:val="28"/>
-        </w:rPr>
-        <w:lastRenderedPageBreak/>
+      <w:r>
+        <w:rPr>
+          <w:rFonts w:ascii="Arial" w:hAnsi="Arial" w:cs="Arial"/>
+          <w:sz w:val="28"/>
+        </w:rPr>
         <w:t>Exercícios de Felicidade:</w:t>
       </w:r>
     </w:p>
@@ -244,7 +261,7 @@
     </w:p>
     <w:p>
       <w:pPr>
-        <w:pStyle w:val="PargrafodaLista"/>
+        <w:pStyle w:val="ListParagraph"/>
         <w:numPr>
           <w:ilvl w:val="0"/>
           <w:numId w:val="1"/>
@@ -264,7 +281,7 @@
     </w:p>
     <w:p>
       <w:pPr>
-        <w:pStyle w:val="PargrafodaLista"/>
+        <w:pStyle w:val="ListParagraph"/>
         <w:rPr>
           <w:rFonts w:ascii="Arial" w:hAnsi="Arial" w:cs="Arial"/>
           <w:sz w:val="28"/>
@@ -280,16 +297,16 @@
     </w:p>
     <w:p>
       <w:pPr>
-        <w:pStyle w:val="PargrafodaLista"/>
-        <w:rPr>
-          <w:rFonts w:ascii="Arial" w:hAnsi="Arial" w:cs="Arial"/>
-          <w:sz w:val="28"/>
-        </w:rPr>
-      </w:pPr>
-    </w:p>
-    <w:p>
-      <w:pPr>
-        <w:pStyle w:val="PargrafodaLista"/>
+        <w:pStyle w:val="ListParagraph"/>
+        <w:rPr>
+          <w:rFonts w:ascii="Arial" w:hAnsi="Arial" w:cs="Arial"/>
+          <w:sz w:val="28"/>
+        </w:rPr>
+      </w:pPr>
+    </w:p>
+    <w:p>
+      <w:pPr>
+        <w:pStyle w:val="ListParagraph"/>
         <w:rPr>
           <w:rFonts w:ascii="Arial" w:hAnsi="Arial" w:cs="Arial"/>
           <w:sz w:val="28"/>
@@ -305,16 +322,16 @@
     </w:p>
     <w:p>
       <w:pPr>
-        <w:pStyle w:val="PargrafodaLista"/>
-        <w:rPr>
-          <w:rFonts w:ascii="Arial" w:hAnsi="Arial" w:cs="Arial"/>
-          <w:sz w:val="28"/>
-        </w:rPr>
-      </w:pPr>
-    </w:p>
-    <w:p>
-      <w:pPr>
-        <w:pStyle w:val="PargrafodaLista"/>
+        <w:pStyle w:val="ListParagraph"/>
+        <w:rPr>
+          <w:rFonts w:ascii="Arial" w:hAnsi="Arial" w:cs="Arial"/>
+          <w:sz w:val="28"/>
+        </w:rPr>
+      </w:pPr>
+    </w:p>
+    <w:p>
+      <w:pPr>
+        <w:pStyle w:val="ListParagraph"/>
         <w:rPr>
           <w:rFonts w:ascii="Arial" w:hAnsi="Arial" w:cs="Arial"/>
           <w:sz w:val="28"/>
@@ -330,25 +347,25 @@
     </w:p>
     <w:p>
       <w:pPr>
-        <w:pStyle w:val="PargrafodaLista"/>
-        <w:rPr>
-          <w:rFonts w:ascii="Arial" w:hAnsi="Arial" w:cs="Arial"/>
-          <w:sz w:val="28"/>
-        </w:rPr>
-      </w:pPr>
-    </w:p>
-    <w:p>
-      <w:pPr>
-        <w:pStyle w:val="PargrafodaLista"/>
-        <w:rPr>
-          <w:rFonts w:ascii="Arial" w:hAnsi="Arial" w:cs="Arial"/>
-          <w:sz w:val="28"/>
-        </w:rPr>
-      </w:pPr>
-    </w:p>
-    <w:p>
-      <w:pPr>
-        <w:pStyle w:val="PargrafodaLista"/>
+        <w:pStyle w:val="ListParagraph"/>
+        <w:rPr>
+          <w:rFonts w:ascii="Arial" w:hAnsi="Arial" w:cs="Arial"/>
+          <w:sz w:val="28"/>
+        </w:rPr>
+      </w:pPr>
+    </w:p>
+    <w:p>
+      <w:pPr>
+        <w:pStyle w:val="ListParagraph"/>
+        <w:rPr>
+          <w:rFonts w:ascii="Arial" w:hAnsi="Arial" w:cs="Arial"/>
+          <w:sz w:val="28"/>
+        </w:rPr>
+      </w:pPr>
+    </w:p>
+    <w:p>
+      <w:pPr>
+        <w:pStyle w:val="ListParagraph"/>
         <w:numPr>
           <w:ilvl w:val="0"/>
           <w:numId w:val="1"/>
@@ -368,7 +385,7 @@
     </w:p>
     <w:p>
       <w:pPr>
-        <w:pStyle w:val="PargrafodaLista"/>
+        <w:pStyle w:val="ListParagraph"/>
         <w:rPr>
           <w:rFonts w:ascii="Arial" w:hAnsi="Arial" w:cs="Arial"/>
           <w:sz w:val="28"/>
@@ -384,16 +401,16 @@
     </w:p>
     <w:p>
       <w:pPr>
-        <w:pStyle w:val="PargrafodaLista"/>
-        <w:rPr>
-          <w:rFonts w:ascii="Arial" w:hAnsi="Arial" w:cs="Arial"/>
-          <w:sz w:val="28"/>
-        </w:rPr>
-      </w:pPr>
-    </w:p>
-    <w:p>
-      <w:pPr>
-        <w:pStyle w:val="PargrafodaLista"/>
+        <w:pStyle w:val="ListParagraph"/>
+        <w:rPr>
+          <w:rFonts w:ascii="Arial" w:hAnsi="Arial" w:cs="Arial"/>
+          <w:sz w:val="28"/>
+        </w:rPr>
+      </w:pPr>
+    </w:p>
+    <w:p>
+      <w:pPr>
+        <w:pStyle w:val="ListParagraph"/>
         <w:numPr>
           <w:ilvl w:val="0"/>
           <w:numId w:val="1"/>
@@ -420,7 +437,7 @@
     </w:p>
     <w:p>
       <w:pPr>
-        <w:pStyle w:val="PargrafodaLista"/>
+        <w:pStyle w:val="ListParagraph"/>
         <w:ind w:left="1069"/>
         <w:rPr>
           <w:rFonts w:ascii="Arial" w:hAnsi="Arial" w:cs="Arial"/>
@@ -447,19 +464,12 @@
           <w:rFonts w:ascii="Arial" w:hAnsi="Arial" w:cs="Arial"/>
           <w:sz w:val="28"/>
         </w:rPr>
-        <w:t>25</w:t>
-      </w:r>
-      <w:r>
-        <w:rPr>
-          <w:rFonts w:ascii="Arial" w:hAnsi="Arial" w:cs="Arial"/>
-          <w:sz w:val="28"/>
-        </w:rPr>
-        <w:t>/10</w:t>
-      </w:r>
-    </w:p>
-    <w:p>
-      <w:pPr>
-        <w:pStyle w:val="PargrafodaLista"/>
+        <w:t>25/10</w:t>
+      </w:r>
+    </w:p>
+    <w:p>
+      <w:pPr>
+        <w:pStyle w:val="ListParagraph"/>
         <w:numPr>
           <w:ilvl w:val="0"/>
           <w:numId w:val="4"/>
@@ -479,30 +489,23 @@
     </w:p>
     <w:p>
       <w:pPr>
-        <w:pStyle w:val="PargrafodaLista"/>
-        <w:rPr>
-          <w:rFonts w:ascii="Arial" w:hAnsi="Arial" w:cs="Arial"/>
-          <w:sz w:val="28"/>
-        </w:rPr>
-      </w:pPr>
-      <w:r>
-        <w:rPr>
-          <w:rFonts w:ascii="Arial" w:hAnsi="Arial" w:cs="Arial"/>
-          <w:sz w:val="28"/>
-        </w:rPr>
-        <w:t>1 –</w:t>
-      </w:r>
-      <w:r>
-        <w:rPr>
-          <w:rFonts w:ascii="Arial" w:hAnsi="Arial" w:cs="Arial"/>
-          <w:sz w:val="28"/>
-        </w:rPr>
-        <w:t xml:space="preserve"> Sou grato pela convivência que eu tenho na faculdade.</w:t>
-      </w:r>
-    </w:p>
-    <w:p>
-      <w:pPr>
-        <w:pStyle w:val="PargrafodaLista"/>
+        <w:pStyle w:val="ListParagraph"/>
+        <w:rPr>
+          <w:rFonts w:ascii="Arial" w:hAnsi="Arial" w:cs="Arial"/>
+          <w:sz w:val="28"/>
+        </w:rPr>
+      </w:pPr>
+      <w:r>
+        <w:rPr>
+          <w:rFonts w:ascii="Arial" w:hAnsi="Arial" w:cs="Arial"/>
+          <w:sz w:val="28"/>
+        </w:rPr>
+        <w:t>1 – Sou grato pela convivência que eu tenho na faculdade.</w:t>
+      </w:r>
+    </w:p>
+    <w:p>
+      <w:pPr>
+        <w:pStyle w:val="ListParagraph"/>
         <w:rPr>
           <w:rFonts w:ascii="Arial" w:hAnsi="Arial" w:cs="Arial"/>
           <w:sz w:val="28"/>
@@ -518,7 +521,7 @@
     </w:p>
     <w:p>
       <w:pPr>
-        <w:pStyle w:val="PargrafodaLista"/>
+        <w:pStyle w:val="ListParagraph"/>
         <w:rPr>
           <w:rFonts w:ascii="Arial" w:hAnsi="Arial" w:cs="Arial"/>
           <w:sz w:val="28"/>
@@ -534,16 +537,16 @@
     </w:p>
     <w:p>
       <w:pPr>
-        <w:pStyle w:val="PargrafodaLista"/>
-        <w:rPr>
-          <w:rFonts w:ascii="Arial" w:hAnsi="Arial" w:cs="Arial"/>
-          <w:sz w:val="28"/>
-        </w:rPr>
-      </w:pPr>
-    </w:p>
-    <w:p>
-      <w:pPr>
-        <w:pStyle w:val="PargrafodaLista"/>
+        <w:pStyle w:val="ListParagraph"/>
+        <w:rPr>
+          <w:rFonts w:ascii="Arial" w:hAnsi="Arial" w:cs="Arial"/>
+          <w:sz w:val="28"/>
+        </w:rPr>
+      </w:pPr>
+    </w:p>
+    <w:p>
+      <w:pPr>
+        <w:pStyle w:val="ListParagraph"/>
         <w:numPr>
           <w:ilvl w:val="0"/>
           <w:numId w:val="4"/>
@@ -563,48 +566,32 @@
     </w:p>
     <w:p>
       <w:pPr>
-        <w:pStyle w:val="PargrafodaLista"/>
-        <w:rPr>
-          <w:rFonts w:ascii="Arial" w:hAnsi="Arial" w:cs="Arial"/>
-          <w:sz w:val="28"/>
-        </w:rPr>
-      </w:pPr>
-      <w:r>
-        <w:rPr>
-          <w:rFonts w:ascii="Arial" w:hAnsi="Arial" w:cs="Arial"/>
-          <w:sz w:val="28"/>
-        </w:rPr>
-        <w:t xml:space="preserve">Fiz a Sprint muito bem e recebi elogios da professora </w:t>
-      </w:r>
-      <w:proofErr w:type="spellStart"/>
-      <w:r>
-        <w:rPr>
-          <w:rFonts w:ascii="Arial" w:hAnsi="Arial" w:cs="Arial"/>
-          <w:sz w:val="28"/>
-        </w:rPr>
-        <w:t>Caramico</w:t>
-      </w:r>
-      <w:proofErr w:type="spellEnd"/>
-      <w:r>
-        <w:rPr>
-          <w:rFonts w:ascii="Arial" w:hAnsi="Arial" w:cs="Arial"/>
-          <w:sz w:val="28"/>
-        </w:rPr>
-        <w:t>.</w:t>
-      </w:r>
-    </w:p>
-    <w:p>
-      <w:pPr>
-        <w:pStyle w:val="PargrafodaLista"/>
-        <w:rPr>
-          <w:rFonts w:ascii="Arial" w:hAnsi="Arial" w:cs="Arial"/>
-          <w:sz w:val="28"/>
-        </w:rPr>
-      </w:pPr>
-    </w:p>
-    <w:p>
-      <w:pPr>
-        <w:pStyle w:val="PargrafodaLista"/>
+        <w:pStyle w:val="ListParagraph"/>
+        <w:rPr>
+          <w:rFonts w:ascii="Arial" w:hAnsi="Arial" w:cs="Arial"/>
+          <w:sz w:val="28"/>
+        </w:rPr>
+      </w:pPr>
+      <w:r>
+        <w:rPr>
+          <w:rFonts w:ascii="Arial" w:hAnsi="Arial" w:cs="Arial"/>
+          <w:sz w:val="28"/>
+        </w:rPr>
+        <w:t>Fiz a Sprint muito bem e recebi elogios da professora Caramico.</w:t>
+      </w:r>
+    </w:p>
+    <w:p>
+      <w:pPr>
+        <w:pStyle w:val="ListParagraph"/>
+        <w:rPr>
+          <w:rFonts w:ascii="Arial" w:hAnsi="Arial" w:cs="Arial"/>
+          <w:sz w:val="28"/>
+        </w:rPr>
+      </w:pPr>
+    </w:p>
+    <w:p>
+      <w:pPr>
+        <w:pStyle w:val="ListParagraph"/>
         <w:numPr>
           <w:ilvl w:val="0"/>
           <w:numId w:val="4"/>
@@ -624,7 +611,7 @@
     </w:p>
     <w:p>
       <w:pPr>
-        <w:pStyle w:val="PargrafodaLista"/>
+        <w:pStyle w:val="ListParagraph"/>
         <w:rPr>
           <w:rFonts w:ascii="Arial" w:hAnsi="Arial" w:cs="Arial"/>
           <w:sz w:val="28"/>
@@ -638,17 +625,225 @@
         </w:rPr>
         <w:t>Ajudei meus colegas a realizar Sprint.</w:t>
       </w:r>
-      <w:bookmarkStart w:id="0" w:name="_GoBack"/>
-      <w:bookmarkEnd w:id="0"/>
-    </w:p>
-    <w:p>
-      <w:pPr>
-        <w:pStyle w:val="PargrafodaLista"/>
-        <w:rPr>
-          <w:rFonts w:ascii="Arial" w:hAnsi="Arial" w:cs="Arial"/>
-          <w:sz w:val="28"/>
-        </w:rPr>
-      </w:pPr>
+    </w:p>
+    <w:p>
+      <w:pPr>
+        <w:pStyle w:val="ListParagraph"/>
+        <w:rPr>
+          <w:rFonts w:ascii="Arial" w:hAnsi="Arial" w:cs="Arial"/>
+          <w:sz w:val="28"/>
+        </w:rPr>
+      </w:pPr>
+    </w:p>
+    <w:p>
+      <w:pPr>
+        <w:rPr>
+          <w:rFonts w:ascii="Arial" w:hAnsi="Arial" w:cs="Arial"/>
+          <w:sz w:val="28"/>
+        </w:rPr>
+      </w:pPr>
+      <w:r>
+        <w:rPr>
+          <w:rFonts w:ascii="Arial" w:hAnsi="Arial" w:cs="Arial"/>
+          <w:sz w:val="28"/>
+        </w:rPr>
+        <w:t>2</w:t>
+      </w:r>
+      <w:r>
+        <w:rPr>
+          <w:rFonts w:ascii="Arial" w:hAnsi="Arial" w:cs="Arial"/>
+          <w:sz w:val="28"/>
+        </w:rPr>
+        <w:t>6</w:t>
+      </w:r>
+      <w:r>
+        <w:rPr>
+          <w:rFonts w:ascii="Arial" w:hAnsi="Arial" w:cs="Arial"/>
+          <w:sz w:val="28"/>
+        </w:rPr>
+        <w:t>/10</w:t>
+      </w:r>
+    </w:p>
+    <w:p>
+      <w:pPr>
+        <w:pStyle w:val="ListParagraph"/>
+        <w:numPr>
+          <w:ilvl w:val="0"/>
+          <w:numId w:val="5"/>
+        </w:numPr>
+        <w:rPr>
+          <w:rFonts w:ascii="Arial" w:hAnsi="Arial" w:cs="Arial"/>
+          <w:sz w:val="28"/>
+        </w:rPr>
+      </w:pPr>
+      <w:r>
+        <w:rPr>
+          <w:rFonts w:ascii="Arial" w:hAnsi="Arial" w:cs="Arial"/>
+          <w:sz w:val="28"/>
+        </w:rPr>
+        <w:t xml:space="preserve">3 Gratidões: </w:t>
+      </w:r>
+    </w:p>
+    <w:p>
+      <w:pPr>
+        <w:pStyle w:val="ListParagraph"/>
+        <w:rPr>
+          <w:rFonts w:ascii="Arial" w:hAnsi="Arial" w:cs="Arial"/>
+          <w:sz w:val="28"/>
+        </w:rPr>
+      </w:pPr>
+      <w:r>
+        <w:rPr>
+          <w:rFonts w:ascii="Arial" w:hAnsi="Arial" w:cs="Arial"/>
+          <w:sz w:val="28"/>
+        </w:rPr>
+        <w:t xml:space="preserve">1 – </w:t>
+      </w:r>
+      <w:r>
+        <w:rPr>
+          <w:rFonts w:ascii="Arial" w:hAnsi="Arial" w:cs="Arial"/>
+          <w:sz w:val="28"/>
+        </w:rPr>
+        <w:t>Sou grato por ter onde estudar todos dias.</w:t>
+      </w:r>
+    </w:p>
+    <w:p>
+      <w:pPr>
+        <w:pStyle w:val="ListParagraph"/>
+        <w:rPr>
+          <w:rFonts w:ascii="Arial" w:hAnsi="Arial" w:cs="Arial"/>
+          <w:sz w:val="28"/>
+        </w:rPr>
+      </w:pPr>
+      <w:r>
+        <w:rPr>
+          <w:rFonts w:ascii="Arial" w:hAnsi="Arial" w:cs="Arial"/>
+          <w:sz w:val="28"/>
+        </w:rPr>
+        <w:lastRenderedPageBreak/>
+        <w:t xml:space="preserve">2 – </w:t>
+      </w:r>
+      <w:r>
+        <w:rPr>
+          <w:rFonts w:ascii="Arial" w:hAnsi="Arial" w:cs="Arial"/>
+          <w:sz w:val="28"/>
+        </w:rPr>
+        <w:t>Muito grato por poder estudar na SPtech</w:t>
+      </w:r>
+    </w:p>
+    <w:p>
+      <w:pPr>
+        <w:pStyle w:val="ListParagraph"/>
+        <w:rPr>
+          <w:rFonts w:ascii="Arial" w:hAnsi="Arial" w:cs="Arial"/>
+          <w:sz w:val="28"/>
+        </w:rPr>
+      </w:pPr>
+      <w:r>
+        <w:rPr>
+          <w:rFonts w:ascii="Arial" w:hAnsi="Arial" w:cs="Arial"/>
+          <w:sz w:val="28"/>
+        </w:rPr>
+        <w:t xml:space="preserve">3 – </w:t>
+      </w:r>
+      <w:r>
+        <w:rPr>
+          <w:rFonts w:ascii="Arial" w:hAnsi="Arial" w:cs="Arial"/>
+          <w:sz w:val="28"/>
+        </w:rPr>
+        <w:t>O apoio dos amigos e família me faz grato também.</w:t>
+      </w:r>
+    </w:p>
+    <w:p>
+      <w:pPr>
+        <w:pStyle w:val="ListParagraph"/>
+        <w:rPr>
+          <w:rFonts w:ascii="Arial" w:hAnsi="Arial" w:cs="Arial"/>
+          <w:sz w:val="28"/>
+        </w:rPr>
+      </w:pPr>
+    </w:p>
+    <w:p>
+      <w:pPr>
+        <w:pStyle w:val="ListParagraph"/>
+        <w:numPr>
+          <w:ilvl w:val="0"/>
+          <w:numId w:val="5"/>
+        </w:numPr>
+        <w:rPr>
+          <w:rFonts w:ascii="Arial" w:hAnsi="Arial" w:cs="Arial"/>
+          <w:sz w:val="28"/>
+        </w:rPr>
+      </w:pPr>
+      <w:r>
+        <w:rPr>
+          <w:rFonts w:ascii="Arial" w:hAnsi="Arial" w:cs="Arial"/>
+          <w:sz w:val="28"/>
+        </w:rPr>
+        <w:t xml:space="preserve">Diário: </w:t>
+      </w:r>
+    </w:p>
+    <w:p>
+      <w:pPr>
+        <w:pStyle w:val="ListParagraph"/>
+        <w:rPr>
+          <w:rFonts w:ascii="Arial" w:hAnsi="Arial" w:cs="Arial"/>
+          <w:sz w:val="28"/>
+        </w:rPr>
+      </w:pPr>
+      <w:r>
+        <w:rPr>
+          <w:rFonts w:ascii="Arial" w:hAnsi="Arial" w:cs="Arial"/>
+          <w:sz w:val="28"/>
+        </w:rPr>
+        <w:t>Consegui terminar as atividades de Sistemas operacionais e linguagem de programação.</w:t>
+      </w:r>
+    </w:p>
+    <w:p>
+      <w:pPr>
+        <w:pStyle w:val="ListParagraph"/>
+        <w:rPr>
+          <w:rFonts w:ascii="Arial" w:hAnsi="Arial" w:cs="Arial"/>
+          <w:sz w:val="28"/>
+        </w:rPr>
+      </w:pPr>
+    </w:p>
+    <w:p>
+      <w:pPr>
+        <w:pStyle w:val="ListParagraph"/>
+        <w:numPr>
+          <w:ilvl w:val="0"/>
+          <w:numId w:val="5"/>
+        </w:numPr>
+        <w:rPr>
+          <w:rFonts w:ascii="Arial" w:hAnsi="Arial" w:cs="Arial"/>
+          <w:sz w:val="28"/>
+        </w:rPr>
+      </w:pPr>
+      <w:r>
+        <w:rPr>
+          <w:rFonts w:ascii="Arial" w:hAnsi="Arial" w:cs="Arial"/>
+          <w:sz w:val="28"/>
+        </w:rPr>
+        <w:t>Atos aleatórios de bondade:</w:t>
+      </w:r>
+    </w:p>
+    <w:p>
+      <w:pPr>
+        <w:pStyle w:val="ListParagraph"/>
+        <w:rPr>
+          <w:rFonts w:ascii="Arial" w:hAnsi="Arial" w:cs="Arial"/>
+          <w:sz w:val="28"/>
+          <w:u w:val="single"/>
+        </w:rPr>
+      </w:pPr>
+      <w:r>
+        <w:rPr>
+          <w:rFonts w:ascii="Arial" w:hAnsi="Arial" w:cs="Arial"/>
+          <w:sz w:val="28"/>
+        </w:rPr>
+        <w:t>Ajudei uma pessoa no metrô para se localizar o caminho para onde queria ir.</w:t>
+      </w:r>
     </w:p>
     <w:p>
       <w:pPr>
@@ -695,7 +890,7 @@
 </file>
 
 <file path=word/numbering.xml><?xml version="1.0" encoding="utf-8"?>
-<w:numbering xmlns:wpc="http://schemas.microsoft.com/office/word/2010/wordprocessingCanvas" xmlns:cx="http://schemas.microsoft.com/office/drawing/2014/chartex" xmlns:mc="http://schemas.openxmlformats.org/markup-compatibility/2006" xmlns:o="urn:schemas-microsoft-com:office:office" xmlns:r="http://schemas.openxmlformats.org/officeDocument/2006/relationships" xmlns:m="http://schemas.openxmlformats.org/officeDocument/2006/math" xmlns:v="urn:schemas-microsoft-com:vml" xmlns:wp14="http://schemas.microsoft.com/office/word/2010/wordprocessingDrawing" xmlns:wp="http://schemas.openxmlformats.org/drawingml/2006/wordprocessingDrawing" xmlns:w10="urn:schemas-microsoft-com:office:word" xmlns:w="http://schemas.openxmlformats.org/wordprocessingml/2006/main" xmlns:w14="http://schemas.microsoft.com/office/word/2010/wordml" xmlns:w15="http://schemas.microsoft.com/office/word/2012/wordml" xmlns:w16se="http://schemas.microsoft.com/office/word/2015/wordml/symex" xmlns:wpg="http://schemas.microsoft.com/office/word/2010/wordprocessingGroup" xmlns:wpi="http://schemas.microsoft.com/office/word/2010/wordprocessingInk" xmlns:wne="http://schemas.microsoft.com/office/word/2006/wordml" xmlns:wps="http://schemas.microsoft.com/office/word/2010/wordprocessingShape" mc:Ignorable="w14 w15 w16se wp14">
+<w:numbering xmlns:wpc="http://schemas.microsoft.com/office/word/2010/wordprocessingCanvas" xmlns:cx="http://schemas.microsoft.com/office/drawing/2014/chartex" xmlns:cx1="http://schemas.microsoft.com/office/drawing/2015/9/8/chartex" xmlns:cx2="http://schemas.microsoft.com/office/drawing/2015/10/21/chartex" xmlns:cx3="http://schemas.microsoft.com/office/drawing/2016/5/9/chartex" xmlns:cx4="http://schemas.microsoft.com/office/drawing/2016/5/10/chartex" xmlns:cx5="http://schemas.microsoft.com/office/drawing/2016/5/11/chartex" xmlns:cx6="http://schemas.microsoft.com/office/drawing/2016/5/12/chartex" xmlns:cx7="http://schemas.microsoft.com/office/drawing/2016/5/13/chartex" xmlns:cx8="http://schemas.microsoft.com/office/drawing/2016/5/14/chartex" xmlns:mc="http://schemas.openxmlformats.org/markup-compatibility/2006" xmlns:aink="http://schemas.microsoft.com/office/drawing/2016/ink" xmlns:am3d="http://schemas.microsoft.com/office/drawing/2017/model3d" xmlns:o="urn:schemas-microsoft-com:office:office" xmlns:oel="http://schemas.microsoft.com/office/2019/extlst" xmlns:r="http://schemas.openxmlformats.org/officeDocument/2006/relationships" xmlns:m="http://schemas.openxmlformats.org/officeDocument/2006/math" xmlns:v="urn:schemas-microsoft-com:vml" xmlns:wp14="http://schemas.microsoft.com/office/word/2010/wordprocessingDrawing" xmlns:wp="http://schemas.openxmlformats.org/drawingml/2006/wordprocessingDrawing" xmlns:w10="urn:schemas-microsoft-com:office:word" xmlns:w="http://schemas.openxmlformats.org/wordprocessingml/2006/main" xmlns:w14="http://schemas.microsoft.com/office/word/2010/wordml" xmlns:w15="http://schemas.microsoft.com/office/word/2012/wordml" xmlns:w16cex="http://schemas.microsoft.com/office/word/2018/wordml/cex" xmlns:w16cid="http://schemas.microsoft.com/office/word/2016/wordml/cid" xmlns:w16="http://schemas.microsoft.com/office/word/2018/wordml" xmlns:w16sdtdh="http://schemas.microsoft.com/office/word/2020/wordml/sdtdatahash" xmlns:w16se="http://schemas.microsoft.com/office/word/2015/wordml/symex" xmlns:wpg="http://schemas.microsoft.com/office/word/2010/wordprocessingGroup" xmlns:wpi="http://schemas.microsoft.com/office/word/2010/wordprocessingInk" xmlns:wne="http://schemas.microsoft.com/office/word/2006/wordml" xmlns:wps="http://schemas.microsoft.com/office/word/2010/wordprocessingShape" mc:Ignorable="w14 w15 w16se w16cid w16 w16cex w16sdtdh wp14">
   <w:abstractNum w:abstractNumId="0" w15:restartNumberingAfterBreak="0">
     <w:nsid w:val="00A44000"/>
     <w:multiLevelType w:val="hybridMultilevel"/>
@@ -786,6 +981,95 @@
     </w:lvl>
   </w:abstractNum>
   <w:abstractNum w:abstractNumId="1" w15:restartNumberingAfterBreak="0">
+    <w:nsid w:val="216B3E7D"/>
+    <w:multiLevelType w:val="hybridMultilevel"/>
+    <w:tmpl w:val="65C6F836"/>
+    <w:lvl w:ilvl="0" w:tplc="FFFFFFFF">
+      <w:start w:val="1"/>
+      <w:numFmt w:val="decimal"/>
+      <w:lvlText w:val="%1."/>
+      <w:lvlJc w:val="left"/>
+      <w:pPr>
+        <w:ind w:left="720" w:hanging="360"/>
+      </w:pPr>
+      <w:rPr>
+        <w:rFonts w:hint="default"/>
+      </w:rPr>
+    </w:lvl>
+    <w:lvl w:ilvl="1" w:tplc="FFFFFFFF" w:tentative="1">
+      <w:start w:val="1"/>
+      <w:numFmt w:val="lowerLetter"/>
+      <w:lvlText w:val="%2."/>
+      <w:lvlJc w:val="left"/>
+      <w:pPr>
+        <w:ind w:left="1440" w:hanging="360"/>
+      </w:pPr>
+    </w:lvl>
+    <w:lvl w:ilvl="2" w:tplc="FFFFFFFF" w:tentative="1">
+      <w:start w:val="1"/>
+      <w:numFmt w:val="lowerRoman"/>
+      <w:lvlText w:val="%3."/>
+      <w:lvlJc w:val="right"/>
+      <w:pPr>
+        <w:ind w:left="2160" w:hanging="180"/>
+      </w:pPr>
+    </w:lvl>
+    <w:lvl w:ilvl="3" w:tplc="FFFFFFFF" w:tentative="1">
+      <w:start w:val="1"/>
+      <w:numFmt w:val="decimal"/>
+      <w:lvlText w:val="%4."/>
+      <w:lvlJc w:val="left"/>
+      <w:pPr>
+        <w:ind w:left="2880" w:hanging="360"/>
+      </w:pPr>
+    </w:lvl>
+    <w:lvl w:ilvl="4" w:tplc="FFFFFFFF" w:tentative="1">
+      <w:start w:val="1"/>
+      <w:numFmt w:val="lowerLetter"/>
+      <w:lvlText w:val="%5."/>
+      <w:lvlJc w:val="left"/>
+      <w:pPr>
+        <w:ind w:left="3600" w:hanging="360"/>
+      </w:pPr>
+    </w:lvl>
+    <w:lvl w:ilvl="5" w:tplc="FFFFFFFF" w:tentative="1">
+      <w:start w:val="1"/>
+      <w:numFmt w:val="lowerRoman"/>
+      <w:lvlText w:val="%6."/>
+      <w:lvlJc w:val="right"/>
+      <w:pPr>
+        <w:ind w:left="4320" w:hanging="180"/>
+      </w:pPr>
+    </w:lvl>
+    <w:lvl w:ilvl="6" w:tplc="FFFFFFFF" w:tentative="1">
+      <w:start w:val="1"/>
+      <w:numFmt w:val="decimal"/>
+      <w:lvlText w:val="%7."/>
+      <w:lvlJc w:val="left"/>
+      <w:pPr>
+        <w:ind w:left="5040" w:hanging="360"/>
+      </w:pPr>
+    </w:lvl>
+    <w:lvl w:ilvl="7" w:tplc="FFFFFFFF" w:tentative="1">
+      <w:start w:val="1"/>
+      <w:numFmt w:val="lowerLetter"/>
+      <w:lvlText w:val="%8."/>
+      <w:lvlJc w:val="left"/>
+      <w:pPr>
+        <w:ind w:left="5760" w:hanging="360"/>
+      </w:pPr>
+    </w:lvl>
+    <w:lvl w:ilvl="8" w:tplc="FFFFFFFF" w:tentative="1">
+      <w:start w:val="1"/>
+      <w:numFmt w:val="lowerRoman"/>
+      <w:lvlText w:val="%9."/>
+      <w:lvlJc w:val="right"/>
+      <w:pPr>
+        <w:ind w:left="6480" w:hanging="180"/>
+      </w:pPr>
+    </w:lvl>
+  </w:abstractNum>
+  <w:abstractNum w:abstractNumId="2" w15:restartNumberingAfterBreak="0">
     <w:nsid w:val="3C7E70C0"/>
     <w:multiLevelType w:val="hybridMultilevel"/>
     <w:tmpl w:val="65C6F836"/>
@@ -874,7 +1158,7 @@
       </w:pPr>
     </w:lvl>
   </w:abstractNum>
-  <w:abstractNum w:abstractNumId="2" w15:restartNumberingAfterBreak="0">
+  <w:abstractNum w:abstractNumId="3" w15:restartNumberingAfterBreak="0">
     <w:nsid w:val="53871789"/>
     <w:multiLevelType w:val="hybridMultilevel"/>
     <w:tmpl w:val="59022A40"/>
@@ -963,7 +1247,7 @@
       </w:pPr>
     </w:lvl>
   </w:abstractNum>
-  <w:abstractNum w:abstractNumId="3" w15:restartNumberingAfterBreak="0">
+  <w:abstractNum w:abstractNumId="4" w15:restartNumberingAfterBreak="0">
     <w:nsid w:val="73D452B8"/>
     <w:multiLevelType w:val="hybridMultilevel"/>
     <w:tmpl w:val="6FC08DA4"/>
@@ -1053,23 +1337,26 @@
       </w:pPr>
     </w:lvl>
   </w:abstractNum>
-  <w:num w:numId="1">
+  <w:num w:numId="1" w16cid:durableId="1922761030">
+    <w:abstractNumId w:val="4"/>
+  </w:num>
+  <w:num w:numId="2" w16cid:durableId="964232226">
     <w:abstractNumId w:val="3"/>
   </w:num>
-  <w:num w:numId="2">
+  <w:num w:numId="3" w16cid:durableId="788545259">
+    <w:abstractNumId w:val="0"/>
+  </w:num>
+  <w:num w:numId="4" w16cid:durableId="403991086">
     <w:abstractNumId w:val="2"/>
   </w:num>
-  <w:num w:numId="3">
-    <w:abstractNumId w:val="0"/>
-  </w:num>
-  <w:num w:numId="4">
+  <w:num w:numId="5" w16cid:durableId="2094006670">
     <w:abstractNumId w:val="1"/>
   </w:num>
 </w:numbering>
 </file>
 
 <file path=word/styles.xml><?xml version="1.0" encoding="utf-8"?>
-<w:styles xmlns:mc="http://schemas.openxmlformats.org/markup-compatibility/2006" xmlns:r="http://schemas.openxmlformats.org/officeDocument/2006/relationships" xmlns:w="http://schemas.openxmlformats.org/wordprocessingml/2006/main" xmlns:w14="http://schemas.microsoft.com/office/word/2010/wordml" xmlns:w15="http://schemas.microsoft.com/office/word/2012/wordml" xmlns:w16se="http://schemas.microsoft.com/office/word/2015/wordml/symex" mc:Ignorable="w14 w15 w16se">
+<w:styles xmlns:mc="http://schemas.openxmlformats.org/markup-compatibility/2006" xmlns:r="http://schemas.openxmlformats.org/officeDocument/2006/relationships" xmlns:w="http://schemas.openxmlformats.org/wordprocessingml/2006/main" xmlns:w14="http://schemas.microsoft.com/office/word/2010/wordml" xmlns:w15="http://schemas.microsoft.com/office/word/2012/wordml" xmlns:w16cex="http://schemas.microsoft.com/office/word/2018/wordml/cex" xmlns:w16cid="http://schemas.microsoft.com/office/word/2016/wordml/cid" xmlns:w16="http://schemas.microsoft.com/office/word/2018/wordml" xmlns:w16sdtdh="http://schemas.microsoft.com/office/word/2020/wordml/sdtdatahash" xmlns:w16se="http://schemas.microsoft.com/office/word/2015/wordml/symex" mc:Ignorable="w14 w15 w16se w16cid w16 w16cex w16sdtdh">
   <w:docDefaults>
     <w:rPrDefault>
       <w:rPr>
@@ -1085,7 +1372,7 @@
       </w:pPr>
     </w:pPrDefault>
   </w:docDefaults>
-  <w:latentStyles w:defLockedState="0" w:defUIPriority="99" w:defSemiHidden="0" w:defUnhideWhenUsed="0" w:defQFormat="0" w:count="371">
+  <w:latentStyles w:defLockedState="0" w:defUIPriority="99" w:defSemiHidden="0" w:defUnhideWhenUsed="0" w:defQFormat="0" w:count="376">
     <w:lsdException w:name="Normal" w:uiPriority="0" w:qFormat="1"/>
     <w:lsdException w:name="heading 1" w:uiPriority="9" w:qFormat="1"/>
     <w:lsdException w:name="heading 2" w:semiHidden="1" w:uiPriority="9" w:unhideWhenUsed="1" w:qFormat="1"/>
@@ -1457,18 +1744,23 @@
     <w:lsdException w:name="List Table 5 Dark Accent 6" w:uiPriority="50"/>
     <w:lsdException w:name="List Table 6 Colorful Accent 6" w:uiPriority="51"/>
     <w:lsdException w:name="List Table 7 Colorful Accent 6" w:uiPriority="52"/>
+    <w:lsdException w:name="Mention" w:semiHidden="1" w:unhideWhenUsed="1"/>
+    <w:lsdException w:name="Smart Hyperlink" w:semiHidden="1" w:unhideWhenUsed="1"/>
+    <w:lsdException w:name="Hashtag" w:semiHidden="1" w:unhideWhenUsed="1"/>
+    <w:lsdException w:name="Unresolved Mention" w:semiHidden="1" w:unhideWhenUsed="1"/>
+    <w:lsdException w:name="Smart Link" w:semiHidden="1" w:unhideWhenUsed="1"/>
   </w:latentStyles>
   <w:style w:type="paragraph" w:default="1" w:styleId="Normal">
     <w:name w:val="Normal"/>
     <w:qFormat/>
   </w:style>
-  <w:style w:type="character" w:default="1" w:styleId="Fontepargpadro">
+  <w:style w:type="character" w:default="1" w:styleId="DefaultParagraphFont">
     <w:name w:val="Default Paragraph Font"/>
     <w:uiPriority w:val="1"/>
     <w:semiHidden/>
     <w:unhideWhenUsed/>
   </w:style>
-  <w:style w:type="table" w:default="1" w:styleId="Tabelanormal">
+  <w:style w:type="table" w:default="1" w:styleId="TableNormal">
     <w:name w:val="Normal Table"/>
     <w:uiPriority w:val="99"/>
     <w:semiHidden/>
@@ -1483,13 +1775,13 @@
       </w:tblCellMar>
     </w:tblPr>
   </w:style>
-  <w:style w:type="numbering" w:default="1" w:styleId="Semlista">
+  <w:style w:type="numbering" w:default="1" w:styleId="NoList">
     <w:name w:val="No List"/>
     <w:uiPriority w:val="99"/>
     <w:semiHidden/>
     <w:unhideWhenUsed/>
   </w:style>
-  <w:style w:type="paragraph" w:styleId="PargrafodaLista">
+  <w:style w:type="paragraph" w:styleId="ListParagraph">
     <w:name w:val="List Paragraph"/>
     <w:basedOn w:val="Normal"/>
     <w:uiPriority w:val="34"/>

</xml_diff>

<commit_message>
Atualizando a atividade de Sociemocional
</commit_message>
<xml_diff>
--- a/Sociemocional/Felicidade - socioemocional.docx
+++ b/Sociemocional/Felicidade - socioemocional.docx
@@ -1,6 +1,6 @@
 
 <file path=word/document.xml><?xml version="1.0" encoding="utf-8"?>
-<w:document xmlns:wpc="http://schemas.microsoft.com/office/word/2010/wordprocessingCanvas" xmlns:cx="http://schemas.microsoft.com/office/drawing/2014/chartex" xmlns:cx1="http://schemas.microsoft.com/office/drawing/2015/9/8/chartex" xmlns:cx2="http://schemas.microsoft.com/office/drawing/2015/10/21/chartex" xmlns:cx3="http://schemas.microsoft.com/office/drawing/2016/5/9/chartex" xmlns:cx4="http://schemas.microsoft.com/office/drawing/2016/5/10/chartex" xmlns:cx5="http://schemas.microsoft.com/office/drawing/2016/5/11/chartex" xmlns:cx6="http://schemas.microsoft.com/office/drawing/2016/5/12/chartex" xmlns:cx7="http://schemas.microsoft.com/office/drawing/2016/5/13/chartex" xmlns:cx8="http://schemas.microsoft.com/office/drawing/2016/5/14/chartex" xmlns:mc="http://schemas.openxmlformats.org/markup-compatibility/2006" xmlns:aink="http://schemas.microsoft.com/office/drawing/2016/ink" xmlns:am3d="http://schemas.microsoft.com/office/drawing/2017/model3d" xmlns:o="urn:schemas-microsoft-com:office:office" xmlns:oel="http://schemas.microsoft.com/office/2019/extlst" xmlns:r="http://schemas.openxmlformats.org/officeDocument/2006/relationships" xmlns:m="http://schemas.openxmlformats.org/officeDocument/2006/math" xmlns:v="urn:schemas-microsoft-com:vml" xmlns:wp14="http://schemas.microsoft.com/office/word/2010/wordprocessingDrawing" xmlns:wp="http://schemas.openxmlformats.org/drawingml/2006/wordprocessingDrawing" xmlns:w10="urn:schemas-microsoft-com:office:word" xmlns:w="http://schemas.openxmlformats.org/wordprocessingml/2006/main" xmlns:w14="http://schemas.microsoft.com/office/word/2010/wordml" xmlns:w15="http://schemas.microsoft.com/office/word/2012/wordml" xmlns:w16cex="http://schemas.microsoft.com/office/word/2018/wordml/cex" xmlns:w16cid="http://schemas.microsoft.com/office/word/2016/wordml/cid" xmlns:w16="http://schemas.microsoft.com/office/word/2018/wordml" xmlns:w16sdtdh="http://schemas.microsoft.com/office/word/2020/wordml/sdtdatahash" xmlns:w16se="http://schemas.microsoft.com/office/word/2015/wordml/symex" xmlns:wpg="http://schemas.microsoft.com/office/word/2010/wordprocessingGroup" xmlns:wpi="http://schemas.microsoft.com/office/word/2010/wordprocessingInk" xmlns:wne="http://schemas.microsoft.com/office/word/2006/wordml" xmlns:wps="http://schemas.microsoft.com/office/word/2010/wordprocessingShape" mc:Ignorable="w14 w15 w16se w16cid w16 w16cex w16sdtdh wp14">
+<w:document xmlns:wpc="http://schemas.microsoft.com/office/word/2010/wordprocessingCanvas" xmlns:cx="http://schemas.microsoft.com/office/drawing/2014/chartex" xmlns:mc="http://schemas.openxmlformats.org/markup-compatibility/2006" xmlns:o="urn:schemas-microsoft-com:office:office" xmlns:r="http://schemas.openxmlformats.org/officeDocument/2006/relationships" xmlns:m="http://schemas.openxmlformats.org/officeDocument/2006/math" xmlns:v="urn:schemas-microsoft-com:vml" xmlns:wp14="http://schemas.microsoft.com/office/word/2010/wordprocessingDrawing" xmlns:wp="http://schemas.openxmlformats.org/drawingml/2006/wordprocessingDrawing" xmlns:w10="urn:schemas-microsoft-com:office:word" xmlns:w="http://schemas.openxmlformats.org/wordprocessingml/2006/main" xmlns:w14="http://schemas.microsoft.com/office/word/2010/wordml" xmlns:w15="http://schemas.microsoft.com/office/word/2012/wordml" xmlns:w16se="http://schemas.microsoft.com/office/word/2015/wordml/symex" xmlns:wpg="http://schemas.microsoft.com/office/word/2010/wordprocessingGroup" xmlns:wpi="http://schemas.microsoft.com/office/word/2010/wordprocessingInk" xmlns:wne="http://schemas.microsoft.com/office/word/2006/wordml" xmlns:wps="http://schemas.microsoft.com/office/word/2010/wordprocessingShape" mc:Ignorable="w14 w15 w16se wp14">
   <w:body>
     <w:p>
       <w:pPr>
@@ -261,7 +261,7 @@
     </w:p>
     <w:p>
       <w:pPr>
-        <w:pStyle w:val="ListParagraph"/>
+        <w:pStyle w:val="PargrafodaLista"/>
         <w:numPr>
           <w:ilvl w:val="0"/>
           <w:numId w:val="1"/>
@@ -281,7 +281,7 @@
     </w:p>
     <w:p>
       <w:pPr>
-        <w:pStyle w:val="ListParagraph"/>
+        <w:pStyle w:val="PargrafodaLista"/>
         <w:rPr>
           <w:rFonts w:ascii="Arial" w:hAnsi="Arial" w:cs="Arial"/>
           <w:sz w:val="28"/>
@@ -297,16 +297,16 @@
     </w:p>
     <w:p>
       <w:pPr>
-        <w:pStyle w:val="ListParagraph"/>
-        <w:rPr>
-          <w:rFonts w:ascii="Arial" w:hAnsi="Arial" w:cs="Arial"/>
-          <w:sz w:val="28"/>
-        </w:rPr>
-      </w:pPr>
-    </w:p>
-    <w:p>
-      <w:pPr>
-        <w:pStyle w:val="ListParagraph"/>
+        <w:pStyle w:val="PargrafodaLista"/>
+        <w:rPr>
+          <w:rFonts w:ascii="Arial" w:hAnsi="Arial" w:cs="Arial"/>
+          <w:sz w:val="28"/>
+        </w:rPr>
+      </w:pPr>
+    </w:p>
+    <w:p>
+      <w:pPr>
+        <w:pStyle w:val="PargrafodaLista"/>
         <w:rPr>
           <w:rFonts w:ascii="Arial" w:hAnsi="Arial" w:cs="Arial"/>
           <w:sz w:val="28"/>
@@ -322,16 +322,16 @@
     </w:p>
     <w:p>
       <w:pPr>
-        <w:pStyle w:val="ListParagraph"/>
-        <w:rPr>
-          <w:rFonts w:ascii="Arial" w:hAnsi="Arial" w:cs="Arial"/>
-          <w:sz w:val="28"/>
-        </w:rPr>
-      </w:pPr>
-    </w:p>
-    <w:p>
-      <w:pPr>
-        <w:pStyle w:val="ListParagraph"/>
+        <w:pStyle w:val="PargrafodaLista"/>
+        <w:rPr>
+          <w:rFonts w:ascii="Arial" w:hAnsi="Arial" w:cs="Arial"/>
+          <w:sz w:val="28"/>
+        </w:rPr>
+      </w:pPr>
+    </w:p>
+    <w:p>
+      <w:pPr>
+        <w:pStyle w:val="PargrafodaLista"/>
         <w:rPr>
           <w:rFonts w:ascii="Arial" w:hAnsi="Arial" w:cs="Arial"/>
           <w:sz w:val="28"/>
@@ -347,25 +347,25 @@
     </w:p>
     <w:p>
       <w:pPr>
-        <w:pStyle w:val="ListParagraph"/>
-        <w:rPr>
-          <w:rFonts w:ascii="Arial" w:hAnsi="Arial" w:cs="Arial"/>
-          <w:sz w:val="28"/>
-        </w:rPr>
-      </w:pPr>
-    </w:p>
-    <w:p>
-      <w:pPr>
-        <w:pStyle w:val="ListParagraph"/>
-        <w:rPr>
-          <w:rFonts w:ascii="Arial" w:hAnsi="Arial" w:cs="Arial"/>
-          <w:sz w:val="28"/>
-        </w:rPr>
-      </w:pPr>
-    </w:p>
-    <w:p>
-      <w:pPr>
-        <w:pStyle w:val="ListParagraph"/>
+        <w:pStyle w:val="PargrafodaLista"/>
+        <w:rPr>
+          <w:rFonts w:ascii="Arial" w:hAnsi="Arial" w:cs="Arial"/>
+          <w:sz w:val="28"/>
+        </w:rPr>
+      </w:pPr>
+    </w:p>
+    <w:p>
+      <w:pPr>
+        <w:pStyle w:val="PargrafodaLista"/>
+        <w:rPr>
+          <w:rFonts w:ascii="Arial" w:hAnsi="Arial" w:cs="Arial"/>
+          <w:sz w:val="28"/>
+        </w:rPr>
+      </w:pPr>
+    </w:p>
+    <w:p>
+      <w:pPr>
+        <w:pStyle w:val="PargrafodaLista"/>
         <w:numPr>
           <w:ilvl w:val="0"/>
           <w:numId w:val="1"/>
@@ -385,7 +385,7 @@
     </w:p>
     <w:p>
       <w:pPr>
-        <w:pStyle w:val="ListParagraph"/>
+        <w:pStyle w:val="PargrafodaLista"/>
         <w:rPr>
           <w:rFonts w:ascii="Arial" w:hAnsi="Arial" w:cs="Arial"/>
           <w:sz w:val="28"/>
@@ -401,16 +401,16 @@
     </w:p>
     <w:p>
       <w:pPr>
-        <w:pStyle w:val="ListParagraph"/>
-        <w:rPr>
-          <w:rFonts w:ascii="Arial" w:hAnsi="Arial" w:cs="Arial"/>
-          <w:sz w:val="28"/>
-        </w:rPr>
-      </w:pPr>
-    </w:p>
-    <w:p>
-      <w:pPr>
-        <w:pStyle w:val="ListParagraph"/>
+        <w:pStyle w:val="PargrafodaLista"/>
+        <w:rPr>
+          <w:rFonts w:ascii="Arial" w:hAnsi="Arial" w:cs="Arial"/>
+          <w:sz w:val="28"/>
+        </w:rPr>
+      </w:pPr>
+    </w:p>
+    <w:p>
+      <w:pPr>
+        <w:pStyle w:val="PargrafodaLista"/>
         <w:numPr>
           <w:ilvl w:val="0"/>
           <w:numId w:val="1"/>
@@ -437,7 +437,7 @@
     </w:p>
     <w:p>
       <w:pPr>
-        <w:pStyle w:val="ListParagraph"/>
+        <w:pStyle w:val="PargrafodaLista"/>
         <w:ind w:left="1069"/>
         <w:rPr>
           <w:rFonts w:ascii="Arial" w:hAnsi="Arial" w:cs="Arial"/>
@@ -469,7 +469,7 @@
     </w:p>
     <w:p>
       <w:pPr>
-        <w:pStyle w:val="ListParagraph"/>
+        <w:pStyle w:val="PargrafodaLista"/>
         <w:numPr>
           <w:ilvl w:val="0"/>
           <w:numId w:val="4"/>
@@ -489,7 +489,7 @@
     </w:p>
     <w:p>
       <w:pPr>
-        <w:pStyle w:val="ListParagraph"/>
+        <w:pStyle w:val="PargrafodaLista"/>
         <w:rPr>
           <w:rFonts w:ascii="Arial" w:hAnsi="Arial" w:cs="Arial"/>
           <w:sz w:val="28"/>
@@ -505,7 +505,7 @@
     </w:p>
     <w:p>
       <w:pPr>
-        <w:pStyle w:val="ListParagraph"/>
+        <w:pStyle w:val="PargrafodaLista"/>
         <w:rPr>
           <w:rFonts w:ascii="Arial" w:hAnsi="Arial" w:cs="Arial"/>
           <w:sz w:val="28"/>
@@ -521,7 +521,7 @@
     </w:p>
     <w:p>
       <w:pPr>
-        <w:pStyle w:val="ListParagraph"/>
+        <w:pStyle w:val="PargrafodaLista"/>
         <w:rPr>
           <w:rFonts w:ascii="Arial" w:hAnsi="Arial" w:cs="Arial"/>
           <w:sz w:val="28"/>
@@ -537,16 +537,16 @@
     </w:p>
     <w:p>
       <w:pPr>
-        <w:pStyle w:val="ListParagraph"/>
-        <w:rPr>
-          <w:rFonts w:ascii="Arial" w:hAnsi="Arial" w:cs="Arial"/>
-          <w:sz w:val="28"/>
-        </w:rPr>
-      </w:pPr>
-    </w:p>
-    <w:p>
-      <w:pPr>
-        <w:pStyle w:val="ListParagraph"/>
+        <w:pStyle w:val="PargrafodaLista"/>
+        <w:rPr>
+          <w:rFonts w:ascii="Arial" w:hAnsi="Arial" w:cs="Arial"/>
+          <w:sz w:val="28"/>
+        </w:rPr>
+      </w:pPr>
+    </w:p>
+    <w:p>
+      <w:pPr>
+        <w:pStyle w:val="PargrafodaLista"/>
         <w:numPr>
           <w:ilvl w:val="0"/>
           <w:numId w:val="4"/>
@@ -566,32 +566,48 @@
     </w:p>
     <w:p>
       <w:pPr>
-        <w:pStyle w:val="ListParagraph"/>
-        <w:rPr>
-          <w:rFonts w:ascii="Arial" w:hAnsi="Arial" w:cs="Arial"/>
-          <w:sz w:val="28"/>
-        </w:rPr>
-      </w:pPr>
-      <w:r>
-        <w:rPr>
-          <w:rFonts w:ascii="Arial" w:hAnsi="Arial" w:cs="Arial"/>
-          <w:sz w:val="28"/>
-        </w:rPr>
-        <w:t>Fiz a Sprint muito bem e recebi elogios da professora Caramico.</w:t>
-      </w:r>
-    </w:p>
-    <w:p>
-      <w:pPr>
-        <w:pStyle w:val="ListParagraph"/>
-        <w:rPr>
-          <w:rFonts w:ascii="Arial" w:hAnsi="Arial" w:cs="Arial"/>
-          <w:sz w:val="28"/>
-        </w:rPr>
-      </w:pPr>
-    </w:p>
-    <w:p>
-      <w:pPr>
-        <w:pStyle w:val="ListParagraph"/>
+        <w:pStyle w:val="PargrafodaLista"/>
+        <w:rPr>
+          <w:rFonts w:ascii="Arial" w:hAnsi="Arial" w:cs="Arial"/>
+          <w:sz w:val="28"/>
+        </w:rPr>
+      </w:pPr>
+      <w:r>
+        <w:rPr>
+          <w:rFonts w:ascii="Arial" w:hAnsi="Arial" w:cs="Arial"/>
+          <w:sz w:val="28"/>
+        </w:rPr>
+        <w:t xml:space="preserve">Fiz a Sprint muito bem e recebi elogios da professora </w:t>
+      </w:r>
+      <w:proofErr w:type="spellStart"/>
+      <w:r>
+        <w:rPr>
+          <w:rFonts w:ascii="Arial" w:hAnsi="Arial" w:cs="Arial"/>
+          <w:sz w:val="28"/>
+        </w:rPr>
+        <w:t>Caramico</w:t>
+      </w:r>
+      <w:proofErr w:type="spellEnd"/>
+      <w:r>
+        <w:rPr>
+          <w:rFonts w:ascii="Arial" w:hAnsi="Arial" w:cs="Arial"/>
+          <w:sz w:val="28"/>
+        </w:rPr>
+        <w:t>.</w:t>
+      </w:r>
+    </w:p>
+    <w:p>
+      <w:pPr>
+        <w:pStyle w:val="PargrafodaLista"/>
+        <w:rPr>
+          <w:rFonts w:ascii="Arial" w:hAnsi="Arial" w:cs="Arial"/>
+          <w:sz w:val="28"/>
+        </w:rPr>
+      </w:pPr>
+    </w:p>
+    <w:p>
+      <w:pPr>
+        <w:pStyle w:val="PargrafodaLista"/>
         <w:numPr>
           <w:ilvl w:val="0"/>
           <w:numId w:val="4"/>
@@ -611,7 +627,7 @@
     </w:p>
     <w:p>
       <w:pPr>
-        <w:pStyle w:val="ListParagraph"/>
+        <w:pStyle w:val="PargrafodaLista"/>
         <w:rPr>
           <w:rFonts w:ascii="Arial" w:hAnsi="Arial" w:cs="Arial"/>
           <w:sz w:val="28"/>
@@ -628,45 +644,31 @@
     </w:p>
     <w:p>
       <w:pPr>
-        <w:pStyle w:val="ListParagraph"/>
-        <w:rPr>
-          <w:rFonts w:ascii="Arial" w:hAnsi="Arial" w:cs="Arial"/>
-          <w:sz w:val="28"/>
-        </w:rPr>
-      </w:pPr>
-    </w:p>
-    <w:p>
-      <w:pPr>
-        <w:rPr>
-          <w:rFonts w:ascii="Arial" w:hAnsi="Arial" w:cs="Arial"/>
-          <w:sz w:val="28"/>
-        </w:rPr>
-      </w:pPr>
-      <w:r>
-        <w:rPr>
-          <w:rFonts w:ascii="Arial" w:hAnsi="Arial" w:cs="Arial"/>
-          <w:sz w:val="28"/>
-        </w:rPr>
-        <w:t>2</w:t>
-      </w:r>
-      <w:r>
-        <w:rPr>
-          <w:rFonts w:ascii="Arial" w:hAnsi="Arial" w:cs="Arial"/>
-          <w:sz w:val="28"/>
-        </w:rPr>
-        <w:t>6</w:t>
-      </w:r>
-      <w:r>
-        <w:rPr>
-          <w:rFonts w:ascii="Arial" w:hAnsi="Arial" w:cs="Arial"/>
-          <w:sz w:val="28"/>
-        </w:rPr>
-        <w:t>/10</w:t>
-      </w:r>
-    </w:p>
-    <w:p>
-      <w:pPr>
-        <w:pStyle w:val="ListParagraph"/>
+        <w:pStyle w:val="PargrafodaLista"/>
+        <w:rPr>
+          <w:rFonts w:ascii="Arial" w:hAnsi="Arial" w:cs="Arial"/>
+          <w:sz w:val="28"/>
+        </w:rPr>
+      </w:pPr>
+    </w:p>
+    <w:p>
+      <w:pPr>
+        <w:rPr>
+          <w:rFonts w:ascii="Arial" w:hAnsi="Arial" w:cs="Arial"/>
+          <w:sz w:val="28"/>
+        </w:rPr>
+      </w:pPr>
+      <w:r>
+        <w:rPr>
+          <w:rFonts w:ascii="Arial" w:hAnsi="Arial" w:cs="Arial"/>
+          <w:sz w:val="28"/>
+        </w:rPr>
+        <w:t>26/10</w:t>
+      </w:r>
+    </w:p>
+    <w:p>
+      <w:pPr>
+        <w:pStyle w:val="PargrafodaLista"/>
         <w:numPr>
           <w:ilvl w:val="0"/>
           <w:numId w:val="5"/>
@@ -686,30 +688,23 @@
     </w:p>
     <w:p>
       <w:pPr>
-        <w:pStyle w:val="ListParagraph"/>
-        <w:rPr>
-          <w:rFonts w:ascii="Arial" w:hAnsi="Arial" w:cs="Arial"/>
-          <w:sz w:val="28"/>
-        </w:rPr>
-      </w:pPr>
-      <w:r>
-        <w:rPr>
-          <w:rFonts w:ascii="Arial" w:hAnsi="Arial" w:cs="Arial"/>
-          <w:sz w:val="28"/>
-        </w:rPr>
-        <w:t xml:space="preserve">1 – </w:t>
-      </w:r>
-      <w:r>
-        <w:rPr>
-          <w:rFonts w:ascii="Arial" w:hAnsi="Arial" w:cs="Arial"/>
-          <w:sz w:val="28"/>
-        </w:rPr>
-        <w:t>Sou grato por ter onde estudar todos dias.</w:t>
-      </w:r>
-    </w:p>
-    <w:p>
-      <w:pPr>
-        <w:pStyle w:val="ListParagraph"/>
+        <w:pStyle w:val="PargrafodaLista"/>
+        <w:rPr>
+          <w:rFonts w:ascii="Arial" w:hAnsi="Arial" w:cs="Arial"/>
+          <w:sz w:val="28"/>
+        </w:rPr>
+      </w:pPr>
+      <w:r>
+        <w:rPr>
+          <w:rFonts w:ascii="Arial" w:hAnsi="Arial" w:cs="Arial"/>
+          <w:sz w:val="28"/>
+        </w:rPr>
+        <w:t>1 – Sou grato por ter onde estudar todos dias.</w:t>
+      </w:r>
+    </w:p>
+    <w:p>
+      <w:pPr>
+        <w:pStyle w:val="PargrafodaLista"/>
         <w:rPr>
           <w:rFonts w:ascii="Arial" w:hAnsi="Arial" w:cs="Arial"/>
           <w:sz w:val="28"/>
@@ -721,51 +716,46 @@
           <w:sz w:val="28"/>
         </w:rPr>
         <w:lastRenderedPageBreak/>
-        <w:t xml:space="preserve">2 – </w:t>
-      </w:r>
-      <w:r>
-        <w:rPr>
-          <w:rFonts w:ascii="Arial" w:hAnsi="Arial" w:cs="Arial"/>
-          <w:sz w:val="28"/>
-        </w:rPr>
-        <w:t>Muito grato por poder estudar na SPtech</w:t>
-      </w:r>
-    </w:p>
-    <w:p>
-      <w:pPr>
-        <w:pStyle w:val="ListParagraph"/>
-        <w:rPr>
-          <w:rFonts w:ascii="Arial" w:hAnsi="Arial" w:cs="Arial"/>
-          <w:sz w:val="28"/>
-        </w:rPr>
-      </w:pPr>
-      <w:r>
-        <w:rPr>
-          <w:rFonts w:ascii="Arial" w:hAnsi="Arial" w:cs="Arial"/>
-          <w:sz w:val="28"/>
-        </w:rPr>
-        <w:t xml:space="preserve">3 – </w:t>
-      </w:r>
-      <w:r>
-        <w:rPr>
-          <w:rFonts w:ascii="Arial" w:hAnsi="Arial" w:cs="Arial"/>
-          <w:sz w:val="28"/>
-        </w:rPr>
-        <w:t>O apoio dos amigos e família me faz grato também.</w:t>
-      </w:r>
-    </w:p>
-    <w:p>
-      <w:pPr>
-        <w:pStyle w:val="ListParagraph"/>
-        <w:rPr>
-          <w:rFonts w:ascii="Arial" w:hAnsi="Arial" w:cs="Arial"/>
-          <w:sz w:val="28"/>
-        </w:rPr>
-      </w:pPr>
-    </w:p>
-    <w:p>
-      <w:pPr>
-        <w:pStyle w:val="ListParagraph"/>
+        <w:t xml:space="preserve">2 – Muito grato por poder estudar na </w:t>
+      </w:r>
+      <w:proofErr w:type="spellStart"/>
+      <w:r>
+        <w:rPr>
+          <w:rFonts w:ascii="Arial" w:hAnsi="Arial" w:cs="Arial"/>
+          <w:sz w:val="28"/>
+        </w:rPr>
+        <w:t>SPtech</w:t>
+      </w:r>
+      <w:proofErr w:type="spellEnd"/>
+    </w:p>
+    <w:p>
+      <w:pPr>
+        <w:pStyle w:val="PargrafodaLista"/>
+        <w:rPr>
+          <w:rFonts w:ascii="Arial" w:hAnsi="Arial" w:cs="Arial"/>
+          <w:sz w:val="28"/>
+        </w:rPr>
+      </w:pPr>
+      <w:r>
+        <w:rPr>
+          <w:rFonts w:ascii="Arial" w:hAnsi="Arial" w:cs="Arial"/>
+          <w:sz w:val="28"/>
+        </w:rPr>
+        <w:t>3 – O apoio dos amigos e família me faz grato também.</w:t>
+      </w:r>
+    </w:p>
+    <w:p>
+      <w:pPr>
+        <w:pStyle w:val="PargrafodaLista"/>
+        <w:rPr>
+          <w:rFonts w:ascii="Arial" w:hAnsi="Arial" w:cs="Arial"/>
+          <w:sz w:val="28"/>
+        </w:rPr>
+      </w:pPr>
+    </w:p>
+    <w:p>
+      <w:pPr>
+        <w:pStyle w:val="PargrafodaLista"/>
         <w:numPr>
           <w:ilvl w:val="0"/>
           <w:numId w:val="5"/>
@@ -785,7 +775,7 @@
     </w:p>
     <w:p>
       <w:pPr>
-        <w:pStyle w:val="ListParagraph"/>
+        <w:pStyle w:val="PargrafodaLista"/>
         <w:rPr>
           <w:rFonts w:ascii="Arial" w:hAnsi="Arial" w:cs="Arial"/>
           <w:sz w:val="28"/>
@@ -801,16 +791,16 @@
     </w:p>
     <w:p>
       <w:pPr>
-        <w:pStyle w:val="ListParagraph"/>
-        <w:rPr>
-          <w:rFonts w:ascii="Arial" w:hAnsi="Arial" w:cs="Arial"/>
-          <w:sz w:val="28"/>
-        </w:rPr>
-      </w:pPr>
-    </w:p>
-    <w:p>
-      <w:pPr>
-        <w:pStyle w:val="ListParagraph"/>
+        <w:pStyle w:val="PargrafodaLista"/>
+        <w:rPr>
+          <w:rFonts w:ascii="Arial" w:hAnsi="Arial" w:cs="Arial"/>
+          <w:sz w:val="28"/>
+        </w:rPr>
+      </w:pPr>
+    </w:p>
+    <w:p>
+      <w:pPr>
+        <w:pStyle w:val="PargrafodaLista"/>
         <w:numPr>
           <w:ilvl w:val="0"/>
           <w:numId w:val="5"/>
@@ -830,7 +820,7 @@
     </w:p>
     <w:p>
       <w:pPr>
-        <w:pStyle w:val="ListParagraph"/>
+        <w:pStyle w:val="PargrafodaLista"/>
         <w:rPr>
           <w:rFonts w:ascii="Arial" w:hAnsi="Arial" w:cs="Arial"/>
           <w:sz w:val="28"/>
@@ -855,7 +845,933 @@
     </w:p>
     <w:p>
       <w:pPr>
-        <w:ind w:left="360"/>
+        <w:rPr>
+          <w:rFonts w:ascii="Arial" w:hAnsi="Arial" w:cs="Arial"/>
+          <w:sz w:val="28"/>
+        </w:rPr>
+      </w:pPr>
+      <w:r>
+        <w:rPr>
+          <w:rFonts w:ascii="Arial" w:hAnsi="Arial" w:cs="Arial"/>
+          <w:sz w:val="28"/>
+        </w:rPr>
+        <w:t>27</w:t>
+      </w:r>
+      <w:r>
+        <w:rPr>
+          <w:rFonts w:ascii="Arial" w:hAnsi="Arial" w:cs="Arial"/>
+          <w:sz w:val="28"/>
+        </w:rPr>
+        <w:t>/10</w:t>
+      </w:r>
+    </w:p>
+    <w:p>
+      <w:pPr>
+        <w:pStyle w:val="PargrafodaLista"/>
+        <w:numPr>
+          <w:ilvl w:val="0"/>
+          <w:numId w:val="6"/>
+        </w:numPr>
+        <w:rPr>
+          <w:rFonts w:ascii="Arial" w:hAnsi="Arial" w:cs="Arial"/>
+          <w:sz w:val="28"/>
+        </w:rPr>
+      </w:pPr>
+      <w:r>
+        <w:rPr>
+          <w:rFonts w:ascii="Arial" w:hAnsi="Arial" w:cs="Arial"/>
+          <w:sz w:val="28"/>
+        </w:rPr>
+        <w:t xml:space="preserve">3 Gratidões: </w:t>
+      </w:r>
+    </w:p>
+    <w:p>
+      <w:pPr>
+        <w:pStyle w:val="PargrafodaLista"/>
+        <w:rPr>
+          <w:rFonts w:ascii="Arial" w:hAnsi="Arial" w:cs="Arial"/>
+          <w:sz w:val="28"/>
+        </w:rPr>
+      </w:pPr>
+      <w:r>
+        <w:rPr>
+          <w:rFonts w:ascii="Arial" w:hAnsi="Arial" w:cs="Arial"/>
+          <w:sz w:val="28"/>
+        </w:rPr>
+        <w:t>1 – Sou grato por ter amigos companheiros que me ajudam todos os dias</w:t>
+      </w:r>
+      <w:r>
+        <w:rPr>
+          <w:rFonts w:ascii="Arial" w:hAnsi="Arial" w:cs="Arial"/>
+          <w:sz w:val="28"/>
+        </w:rPr>
+        <w:t>.</w:t>
+      </w:r>
+    </w:p>
+    <w:p>
+      <w:pPr>
+        <w:pStyle w:val="PargrafodaLista"/>
+        <w:rPr>
+          <w:rFonts w:ascii="Arial" w:hAnsi="Arial" w:cs="Arial"/>
+          <w:sz w:val="28"/>
+        </w:rPr>
+      </w:pPr>
+      <w:r>
+        <w:rPr>
+          <w:rFonts w:ascii="Arial" w:hAnsi="Arial" w:cs="Arial"/>
+          <w:sz w:val="28"/>
+        </w:rPr>
+        <w:t xml:space="preserve">2 – Muito grato </w:t>
+      </w:r>
+      <w:r>
+        <w:rPr>
+          <w:rFonts w:ascii="Arial" w:hAnsi="Arial" w:cs="Arial"/>
+          <w:sz w:val="28"/>
+        </w:rPr>
+        <w:t>por ter dinheiro suficiente.</w:t>
+      </w:r>
+    </w:p>
+    <w:p>
+      <w:pPr>
+        <w:pStyle w:val="PargrafodaLista"/>
+        <w:rPr>
+          <w:rFonts w:ascii="Arial" w:hAnsi="Arial" w:cs="Arial"/>
+          <w:sz w:val="28"/>
+        </w:rPr>
+      </w:pPr>
+      <w:r>
+        <w:rPr>
+          <w:rFonts w:ascii="Arial" w:hAnsi="Arial" w:cs="Arial"/>
+          <w:sz w:val="28"/>
+        </w:rPr>
+        <w:t>3 – Conseguir alcançar meus sonhos me faz grato</w:t>
+      </w:r>
+      <w:r>
+        <w:rPr>
+          <w:rFonts w:ascii="Arial" w:hAnsi="Arial" w:cs="Arial"/>
+          <w:sz w:val="28"/>
+        </w:rPr>
+        <w:t>.</w:t>
+      </w:r>
+    </w:p>
+    <w:p>
+      <w:pPr>
+        <w:pStyle w:val="PargrafodaLista"/>
+        <w:rPr>
+          <w:rFonts w:ascii="Arial" w:hAnsi="Arial" w:cs="Arial"/>
+          <w:sz w:val="28"/>
+        </w:rPr>
+      </w:pPr>
+    </w:p>
+    <w:p>
+      <w:pPr>
+        <w:pStyle w:val="PargrafodaLista"/>
+        <w:numPr>
+          <w:ilvl w:val="0"/>
+          <w:numId w:val="6"/>
+        </w:numPr>
+        <w:rPr>
+          <w:rFonts w:ascii="Arial" w:hAnsi="Arial" w:cs="Arial"/>
+          <w:sz w:val="28"/>
+        </w:rPr>
+      </w:pPr>
+      <w:r>
+        <w:rPr>
+          <w:rFonts w:ascii="Arial" w:hAnsi="Arial" w:cs="Arial"/>
+          <w:sz w:val="28"/>
+        </w:rPr>
+        <w:t xml:space="preserve">Diário: </w:t>
+      </w:r>
+    </w:p>
+    <w:p>
+      <w:pPr>
+        <w:pStyle w:val="PargrafodaLista"/>
+        <w:rPr>
+          <w:rFonts w:ascii="Arial" w:hAnsi="Arial" w:cs="Arial"/>
+          <w:sz w:val="28"/>
+        </w:rPr>
+      </w:pPr>
+      <w:r>
+        <w:rPr>
+          <w:rFonts w:ascii="Arial" w:hAnsi="Arial" w:cs="Arial"/>
+          <w:sz w:val="28"/>
+        </w:rPr>
+        <w:t xml:space="preserve">Entendi como utilizar um tipo de código em </w:t>
+      </w:r>
+      <w:proofErr w:type="spellStart"/>
+      <w:r>
+        <w:rPr>
+          <w:rFonts w:ascii="Arial" w:hAnsi="Arial" w:cs="Arial"/>
+          <w:sz w:val="28"/>
+        </w:rPr>
+        <w:t>kotlin</w:t>
+      </w:r>
+      <w:proofErr w:type="spellEnd"/>
+      <w:r>
+        <w:rPr>
+          <w:rFonts w:ascii="Arial" w:hAnsi="Arial" w:cs="Arial"/>
+          <w:sz w:val="28"/>
+        </w:rPr>
+        <w:t xml:space="preserve"> e a matéria “Herança”.</w:t>
+      </w:r>
+    </w:p>
+    <w:p>
+      <w:pPr>
+        <w:pStyle w:val="PargrafodaLista"/>
+        <w:rPr>
+          <w:rFonts w:ascii="Arial" w:hAnsi="Arial" w:cs="Arial"/>
+          <w:sz w:val="28"/>
+        </w:rPr>
+      </w:pPr>
+    </w:p>
+    <w:p>
+      <w:pPr>
+        <w:pStyle w:val="PargrafodaLista"/>
+        <w:numPr>
+          <w:ilvl w:val="0"/>
+          <w:numId w:val="6"/>
+        </w:numPr>
+        <w:rPr>
+          <w:rFonts w:ascii="Arial" w:hAnsi="Arial" w:cs="Arial"/>
+          <w:sz w:val="28"/>
+        </w:rPr>
+      </w:pPr>
+      <w:r>
+        <w:rPr>
+          <w:rFonts w:ascii="Arial" w:hAnsi="Arial" w:cs="Arial"/>
+          <w:sz w:val="28"/>
+        </w:rPr>
+        <w:t>Atos aleatórios de bondade:</w:t>
+      </w:r>
+    </w:p>
+    <w:p>
+      <w:pPr>
+        <w:pStyle w:val="PargrafodaLista"/>
+        <w:rPr>
+          <w:rFonts w:ascii="Arial" w:hAnsi="Arial" w:cs="Arial"/>
+          <w:sz w:val="28"/>
+        </w:rPr>
+      </w:pPr>
+      <w:r>
+        <w:rPr>
+          <w:rFonts w:ascii="Arial" w:hAnsi="Arial" w:cs="Arial"/>
+          <w:sz w:val="28"/>
+        </w:rPr>
+        <w:t>Ajudei a arrumar a casa.</w:t>
+      </w:r>
+    </w:p>
+    <w:p>
+      <w:pPr>
+        <w:rPr>
+          <w:rFonts w:ascii="Arial" w:hAnsi="Arial" w:cs="Arial"/>
+          <w:sz w:val="28"/>
+        </w:rPr>
+      </w:pPr>
+    </w:p>
+    <w:p>
+      <w:pPr>
+        <w:rPr>
+          <w:rFonts w:ascii="Arial" w:hAnsi="Arial" w:cs="Arial"/>
+          <w:sz w:val="28"/>
+        </w:rPr>
+      </w:pPr>
+      <w:r>
+        <w:rPr>
+          <w:rFonts w:ascii="Arial" w:hAnsi="Arial" w:cs="Arial"/>
+          <w:sz w:val="28"/>
+        </w:rPr>
+        <w:t>28</w:t>
+      </w:r>
+      <w:r>
+        <w:rPr>
+          <w:rFonts w:ascii="Arial" w:hAnsi="Arial" w:cs="Arial"/>
+          <w:sz w:val="28"/>
+        </w:rPr>
+        <w:t>/10</w:t>
+      </w:r>
+    </w:p>
+    <w:p>
+      <w:pPr>
+        <w:pStyle w:val="PargrafodaLista"/>
+        <w:numPr>
+          <w:ilvl w:val="0"/>
+          <w:numId w:val="7"/>
+        </w:numPr>
+        <w:rPr>
+          <w:rFonts w:ascii="Arial" w:hAnsi="Arial" w:cs="Arial"/>
+          <w:sz w:val="28"/>
+        </w:rPr>
+      </w:pPr>
+      <w:r>
+        <w:rPr>
+          <w:rFonts w:ascii="Arial" w:hAnsi="Arial" w:cs="Arial"/>
+          <w:sz w:val="28"/>
+        </w:rPr>
+        <w:t xml:space="preserve">3 Gratidões: </w:t>
+      </w:r>
+    </w:p>
+    <w:p>
+      <w:pPr>
+        <w:pStyle w:val="PargrafodaLista"/>
+        <w:rPr>
+          <w:rFonts w:ascii="Arial" w:hAnsi="Arial" w:cs="Arial"/>
+          <w:sz w:val="28"/>
+        </w:rPr>
+      </w:pPr>
+      <w:r>
+        <w:rPr>
+          <w:rFonts w:ascii="Arial" w:hAnsi="Arial" w:cs="Arial"/>
+          <w:sz w:val="28"/>
+        </w:rPr>
+        <w:t>1 –</w:t>
+      </w:r>
+      <w:r>
+        <w:rPr>
+          <w:rFonts w:ascii="Arial" w:hAnsi="Arial" w:cs="Arial"/>
+          <w:sz w:val="28"/>
+        </w:rPr>
+        <w:t xml:space="preserve"> Gratidão por ter professores incríveis na faculdade</w:t>
+      </w:r>
+      <w:r>
+        <w:rPr>
+          <w:rFonts w:ascii="Arial" w:hAnsi="Arial" w:cs="Arial"/>
+          <w:sz w:val="28"/>
+        </w:rPr>
+        <w:t>.</w:t>
+      </w:r>
+    </w:p>
+    <w:p>
+      <w:pPr>
+        <w:pStyle w:val="PargrafodaLista"/>
+        <w:rPr>
+          <w:rFonts w:ascii="Arial" w:hAnsi="Arial" w:cs="Arial"/>
+          <w:sz w:val="28"/>
+        </w:rPr>
+      </w:pPr>
+      <w:r>
+        <w:rPr>
+          <w:rFonts w:ascii="Arial" w:hAnsi="Arial" w:cs="Arial"/>
+          <w:sz w:val="28"/>
+        </w:rPr>
+        <w:t xml:space="preserve">2 – </w:t>
+      </w:r>
+      <w:r>
+        <w:rPr>
+          <w:rFonts w:ascii="Arial" w:hAnsi="Arial" w:cs="Arial"/>
+          <w:sz w:val="28"/>
+        </w:rPr>
+        <w:t>Sou grato saber ler e escrever.</w:t>
+      </w:r>
+    </w:p>
+    <w:p>
+      <w:pPr>
+        <w:pStyle w:val="PargrafodaLista"/>
+        <w:rPr>
+          <w:rFonts w:ascii="Arial" w:hAnsi="Arial" w:cs="Arial"/>
+          <w:sz w:val="28"/>
+        </w:rPr>
+      </w:pPr>
+      <w:r>
+        <w:rPr>
+          <w:rFonts w:ascii="Arial" w:hAnsi="Arial" w:cs="Arial"/>
+          <w:sz w:val="28"/>
+        </w:rPr>
+        <w:t>3 –</w:t>
+      </w:r>
+      <w:r>
+        <w:rPr>
+          <w:rFonts w:ascii="Arial" w:hAnsi="Arial" w:cs="Arial"/>
+          <w:sz w:val="28"/>
+        </w:rPr>
+        <w:t xml:space="preserve"> Grato por ter uma família muito unida</w:t>
+      </w:r>
+      <w:r>
+        <w:rPr>
+          <w:rFonts w:ascii="Arial" w:hAnsi="Arial" w:cs="Arial"/>
+          <w:sz w:val="28"/>
+        </w:rPr>
+        <w:t>.</w:t>
+      </w:r>
+    </w:p>
+    <w:p>
+      <w:pPr>
+        <w:pStyle w:val="PargrafodaLista"/>
+        <w:rPr>
+          <w:rFonts w:ascii="Arial" w:hAnsi="Arial" w:cs="Arial"/>
+          <w:sz w:val="28"/>
+        </w:rPr>
+      </w:pPr>
+    </w:p>
+    <w:p>
+      <w:pPr>
+        <w:pStyle w:val="PargrafodaLista"/>
+        <w:numPr>
+          <w:ilvl w:val="0"/>
+          <w:numId w:val="7"/>
+        </w:numPr>
+        <w:rPr>
+          <w:rFonts w:ascii="Arial" w:hAnsi="Arial" w:cs="Arial"/>
+          <w:sz w:val="28"/>
+        </w:rPr>
+      </w:pPr>
+      <w:r>
+        <w:rPr>
+          <w:rFonts w:ascii="Arial" w:hAnsi="Arial" w:cs="Arial"/>
+          <w:sz w:val="28"/>
+        </w:rPr>
+        <w:t xml:space="preserve">Diário: </w:t>
+      </w:r>
+    </w:p>
+    <w:p>
+      <w:pPr>
+        <w:pStyle w:val="PargrafodaLista"/>
+        <w:rPr>
+          <w:rFonts w:ascii="Arial" w:hAnsi="Arial" w:cs="Arial"/>
+          <w:sz w:val="28"/>
+        </w:rPr>
+      </w:pPr>
+      <w:r>
+        <w:rPr>
+          <w:rFonts w:ascii="Arial" w:hAnsi="Arial" w:cs="Arial"/>
+          <w:sz w:val="28"/>
+        </w:rPr>
+        <w:t>Adiantei todas atividades que precisavam ser feitas e deixei meu final de semana livre para estudos.</w:t>
+      </w:r>
+    </w:p>
+    <w:p>
+      <w:pPr>
+        <w:pStyle w:val="PargrafodaLista"/>
+        <w:rPr>
+          <w:rFonts w:ascii="Arial" w:hAnsi="Arial" w:cs="Arial"/>
+          <w:sz w:val="28"/>
+        </w:rPr>
+      </w:pPr>
+    </w:p>
+    <w:p>
+      <w:pPr>
+        <w:pStyle w:val="PargrafodaLista"/>
+        <w:numPr>
+          <w:ilvl w:val="0"/>
+          <w:numId w:val="7"/>
+        </w:numPr>
+        <w:rPr>
+          <w:rFonts w:ascii="Arial" w:hAnsi="Arial" w:cs="Arial"/>
+          <w:sz w:val="28"/>
+        </w:rPr>
+      </w:pPr>
+      <w:r>
+        <w:rPr>
+          <w:rFonts w:ascii="Arial" w:hAnsi="Arial" w:cs="Arial"/>
+          <w:sz w:val="28"/>
+        </w:rPr>
+        <w:t>Atos aleatórios de bondade:</w:t>
+      </w:r>
+    </w:p>
+    <w:p>
+      <w:pPr>
+        <w:pStyle w:val="PargrafodaLista"/>
+        <w:rPr>
+          <w:rFonts w:ascii="Arial" w:hAnsi="Arial" w:cs="Arial"/>
+          <w:sz w:val="28"/>
+        </w:rPr>
+      </w:pPr>
+      <w:r>
+        <w:rPr>
+          <w:rFonts w:ascii="Arial" w:hAnsi="Arial" w:cs="Arial"/>
+          <w:sz w:val="28"/>
+        </w:rPr>
+        <w:lastRenderedPageBreak/>
+        <w:t>Ajudei meu amigo de outra faculdade, para entender melhor Banco de dados no MySQL.</w:t>
+      </w:r>
+    </w:p>
+    <w:p>
+      <w:pPr>
+        <w:pStyle w:val="PargrafodaLista"/>
+        <w:rPr>
+          <w:rFonts w:ascii="Arial" w:hAnsi="Arial" w:cs="Arial"/>
+          <w:sz w:val="28"/>
+        </w:rPr>
+      </w:pPr>
+    </w:p>
+    <w:p>
+      <w:pPr>
+        <w:rPr>
+          <w:rFonts w:ascii="Arial" w:hAnsi="Arial" w:cs="Arial"/>
+          <w:sz w:val="28"/>
+        </w:rPr>
+      </w:pPr>
+      <w:r>
+        <w:rPr>
+          <w:rFonts w:ascii="Arial" w:hAnsi="Arial" w:cs="Arial"/>
+          <w:sz w:val="28"/>
+        </w:rPr>
+        <w:t>29</w:t>
+      </w:r>
+      <w:r>
+        <w:rPr>
+          <w:rFonts w:ascii="Arial" w:hAnsi="Arial" w:cs="Arial"/>
+          <w:sz w:val="28"/>
+        </w:rPr>
+        <w:t>/10</w:t>
+      </w:r>
+    </w:p>
+    <w:p>
+      <w:pPr>
+        <w:pStyle w:val="PargrafodaLista"/>
+        <w:numPr>
+          <w:ilvl w:val="0"/>
+          <w:numId w:val="8"/>
+        </w:numPr>
+        <w:rPr>
+          <w:rFonts w:ascii="Arial" w:hAnsi="Arial" w:cs="Arial"/>
+          <w:sz w:val="28"/>
+        </w:rPr>
+      </w:pPr>
+      <w:r>
+        <w:rPr>
+          <w:rFonts w:ascii="Arial" w:hAnsi="Arial" w:cs="Arial"/>
+          <w:sz w:val="28"/>
+        </w:rPr>
+        <w:t xml:space="preserve">3 Gratidões: </w:t>
+      </w:r>
+    </w:p>
+    <w:p>
+      <w:pPr>
+        <w:pStyle w:val="PargrafodaLista"/>
+        <w:rPr>
+          <w:rFonts w:ascii="Arial" w:hAnsi="Arial" w:cs="Arial"/>
+          <w:sz w:val="28"/>
+        </w:rPr>
+      </w:pPr>
+      <w:r>
+        <w:rPr>
+          <w:rFonts w:ascii="Arial" w:hAnsi="Arial" w:cs="Arial"/>
+          <w:sz w:val="28"/>
+        </w:rPr>
+        <w:t>1 – Gratidão por ter um notebook que me ajuda a realizar os estudos</w:t>
+      </w:r>
+      <w:r>
+        <w:rPr>
+          <w:rFonts w:ascii="Arial" w:hAnsi="Arial" w:cs="Arial"/>
+          <w:sz w:val="28"/>
+        </w:rPr>
+        <w:t>.</w:t>
+      </w:r>
+    </w:p>
+    <w:p>
+      <w:pPr>
+        <w:pStyle w:val="PargrafodaLista"/>
+        <w:rPr>
+          <w:rFonts w:ascii="Arial" w:hAnsi="Arial" w:cs="Arial"/>
+          <w:sz w:val="28"/>
+        </w:rPr>
+      </w:pPr>
+      <w:r>
+        <w:rPr>
+          <w:rFonts w:ascii="Arial" w:hAnsi="Arial" w:cs="Arial"/>
+          <w:sz w:val="28"/>
+        </w:rPr>
+        <w:t xml:space="preserve">2 – </w:t>
+      </w:r>
+      <w:r>
+        <w:rPr>
+          <w:rFonts w:ascii="Arial" w:hAnsi="Arial" w:cs="Arial"/>
+          <w:sz w:val="28"/>
+        </w:rPr>
+        <w:t>Muito grato por ter cachorros saudáveis</w:t>
+      </w:r>
+    </w:p>
+    <w:p>
+      <w:pPr>
+        <w:pStyle w:val="PargrafodaLista"/>
+        <w:rPr>
+          <w:rFonts w:ascii="Arial" w:hAnsi="Arial" w:cs="Arial"/>
+          <w:sz w:val="28"/>
+        </w:rPr>
+      </w:pPr>
+      <w:r>
+        <w:rPr>
+          <w:rFonts w:ascii="Arial" w:hAnsi="Arial" w:cs="Arial"/>
+          <w:sz w:val="28"/>
+        </w:rPr>
+        <w:t>3 – Ter pessoas acolhedoras dentro de casa me faz grato</w:t>
+      </w:r>
+      <w:r>
+        <w:rPr>
+          <w:rFonts w:ascii="Arial" w:hAnsi="Arial" w:cs="Arial"/>
+          <w:sz w:val="28"/>
+        </w:rPr>
+        <w:t>.</w:t>
+      </w:r>
+    </w:p>
+    <w:p>
+      <w:pPr>
+        <w:pStyle w:val="PargrafodaLista"/>
+        <w:rPr>
+          <w:rFonts w:ascii="Arial" w:hAnsi="Arial" w:cs="Arial"/>
+          <w:sz w:val="28"/>
+        </w:rPr>
+      </w:pPr>
+    </w:p>
+    <w:p>
+      <w:pPr>
+        <w:pStyle w:val="PargrafodaLista"/>
+        <w:numPr>
+          <w:ilvl w:val="0"/>
+          <w:numId w:val="8"/>
+        </w:numPr>
+        <w:rPr>
+          <w:rFonts w:ascii="Arial" w:hAnsi="Arial" w:cs="Arial"/>
+          <w:sz w:val="28"/>
+        </w:rPr>
+      </w:pPr>
+      <w:r>
+        <w:rPr>
+          <w:rFonts w:ascii="Arial" w:hAnsi="Arial" w:cs="Arial"/>
+          <w:sz w:val="28"/>
+        </w:rPr>
+        <w:t xml:space="preserve">Diário: </w:t>
+      </w:r>
+    </w:p>
+    <w:p>
+      <w:pPr>
+        <w:pStyle w:val="PargrafodaLista"/>
+        <w:rPr>
+          <w:rFonts w:ascii="Arial" w:hAnsi="Arial" w:cs="Arial"/>
+          <w:sz w:val="28"/>
+        </w:rPr>
+      </w:pPr>
+      <w:r>
+        <w:rPr>
+          <w:rFonts w:ascii="Arial" w:hAnsi="Arial" w:cs="Arial"/>
+          <w:sz w:val="28"/>
+        </w:rPr>
+        <w:t>Participei de uma conversa para entender dois lados de uns amigos e ajudar a resolver o problema deles.</w:t>
+      </w:r>
+    </w:p>
+    <w:p>
+      <w:pPr>
+        <w:pStyle w:val="PargrafodaLista"/>
+        <w:rPr>
+          <w:rFonts w:ascii="Arial" w:hAnsi="Arial" w:cs="Arial"/>
+          <w:sz w:val="28"/>
+        </w:rPr>
+      </w:pPr>
+    </w:p>
+    <w:p>
+      <w:pPr>
+        <w:pStyle w:val="PargrafodaLista"/>
+        <w:numPr>
+          <w:ilvl w:val="0"/>
+          <w:numId w:val="8"/>
+        </w:numPr>
+        <w:rPr>
+          <w:rFonts w:ascii="Arial" w:hAnsi="Arial" w:cs="Arial"/>
+          <w:sz w:val="28"/>
+        </w:rPr>
+      </w:pPr>
+      <w:r>
+        <w:rPr>
+          <w:rFonts w:ascii="Arial" w:hAnsi="Arial" w:cs="Arial"/>
+          <w:sz w:val="28"/>
+        </w:rPr>
+        <w:t>Atos aleatórios de bondade:</w:t>
+      </w:r>
+    </w:p>
+    <w:p>
+      <w:pPr>
+        <w:pStyle w:val="PargrafodaLista"/>
+        <w:rPr>
+          <w:rFonts w:ascii="Arial" w:hAnsi="Arial" w:cs="Arial"/>
+          <w:sz w:val="28"/>
+        </w:rPr>
+      </w:pPr>
+      <w:r>
+        <w:rPr>
+          <w:rFonts w:ascii="Arial" w:hAnsi="Arial" w:cs="Arial"/>
+          <w:sz w:val="28"/>
+        </w:rPr>
+        <w:t xml:space="preserve">Ajudei uma pessoa que estava perdida na rua </w:t>
+      </w:r>
+      <w:proofErr w:type="gramStart"/>
+      <w:r>
+        <w:rPr>
+          <w:rFonts w:ascii="Arial" w:hAnsi="Arial" w:cs="Arial"/>
+          <w:sz w:val="28"/>
+        </w:rPr>
+        <w:t>à</w:t>
+      </w:r>
+      <w:proofErr w:type="gramEnd"/>
+      <w:r>
+        <w:rPr>
+          <w:rFonts w:ascii="Arial" w:hAnsi="Arial" w:cs="Arial"/>
+          <w:sz w:val="28"/>
+        </w:rPr>
+        <w:t xml:space="preserve"> se localizar e ir para o determinado local.</w:t>
+      </w:r>
+    </w:p>
+    <w:p>
+      <w:pPr>
+        <w:pStyle w:val="PargrafodaLista"/>
+        <w:rPr>
+          <w:rFonts w:ascii="Arial" w:hAnsi="Arial" w:cs="Arial"/>
+          <w:sz w:val="28"/>
+        </w:rPr>
+      </w:pPr>
+    </w:p>
+    <w:p>
+      <w:pPr>
+        <w:rPr>
+          <w:rFonts w:ascii="Arial" w:hAnsi="Arial" w:cs="Arial"/>
+          <w:sz w:val="28"/>
+        </w:rPr>
+      </w:pPr>
+      <w:r>
+        <w:rPr>
+          <w:rFonts w:ascii="Arial" w:hAnsi="Arial" w:cs="Arial"/>
+          <w:sz w:val="28"/>
+        </w:rPr>
+        <w:t>30</w:t>
+      </w:r>
+      <w:r>
+        <w:rPr>
+          <w:rFonts w:ascii="Arial" w:hAnsi="Arial" w:cs="Arial"/>
+          <w:sz w:val="28"/>
+        </w:rPr>
+        <w:t>/10</w:t>
+      </w:r>
+    </w:p>
+    <w:p>
+      <w:pPr>
+        <w:pStyle w:val="PargrafodaLista"/>
+        <w:numPr>
+          <w:ilvl w:val="0"/>
+          <w:numId w:val="9"/>
+        </w:numPr>
+        <w:rPr>
+          <w:rFonts w:ascii="Arial" w:hAnsi="Arial" w:cs="Arial"/>
+          <w:sz w:val="28"/>
+        </w:rPr>
+      </w:pPr>
+      <w:r>
+        <w:rPr>
+          <w:rFonts w:ascii="Arial" w:hAnsi="Arial" w:cs="Arial"/>
+          <w:sz w:val="28"/>
+        </w:rPr>
+        <w:t xml:space="preserve">3 Gratidões: </w:t>
+      </w:r>
+    </w:p>
+    <w:p>
+      <w:pPr>
+        <w:pStyle w:val="PargrafodaLista"/>
+        <w:rPr>
+          <w:rFonts w:ascii="Arial" w:hAnsi="Arial" w:cs="Arial"/>
+          <w:sz w:val="28"/>
+        </w:rPr>
+      </w:pPr>
+      <w:r>
+        <w:rPr>
+          <w:rFonts w:ascii="Arial" w:hAnsi="Arial" w:cs="Arial"/>
+          <w:sz w:val="28"/>
+        </w:rPr>
+        <w:t xml:space="preserve">1 – </w:t>
+      </w:r>
+      <w:r>
+        <w:rPr>
+          <w:rFonts w:ascii="Arial" w:hAnsi="Arial" w:cs="Arial"/>
+          <w:sz w:val="28"/>
+        </w:rPr>
+        <w:t>Sou grato por conseguir utilizar vários meios de transporte para chegar na faculdade.</w:t>
+      </w:r>
+    </w:p>
+    <w:p>
+      <w:pPr>
+        <w:pStyle w:val="PargrafodaLista"/>
+        <w:rPr>
+          <w:rFonts w:ascii="Arial" w:hAnsi="Arial" w:cs="Arial"/>
+          <w:sz w:val="28"/>
+        </w:rPr>
+      </w:pPr>
+      <w:r>
+        <w:rPr>
+          <w:rFonts w:ascii="Arial" w:hAnsi="Arial" w:cs="Arial"/>
+          <w:sz w:val="28"/>
+        </w:rPr>
+        <w:t>2 – Sou grato por ter o material da faculdade para estudar.</w:t>
+      </w:r>
+    </w:p>
+    <w:p>
+      <w:pPr>
+        <w:pStyle w:val="PargrafodaLista"/>
+        <w:rPr>
+          <w:rFonts w:ascii="Arial" w:hAnsi="Arial" w:cs="Arial"/>
+          <w:sz w:val="28"/>
+        </w:rPr>
+      </w:pPr>
+      <w:r>
+        <w:rPr>
+          <w:rFonts w:ascii="Arial" w:hAnsi="Arial" w:cs="Arial"/>
+          <w:sz w:val="28"/>
+        </w:rPr>
+        <w:t>3 – Gratidão por todos os dias ter um almoço.</w:t>
+      </w:r>
+    </w:p>
+    <w:p>
+      <w:pPr>
+        <w:pStyle w:val="PargrafodaLista"/>
+        <w:rPr>
+          <w:rFonts w:ascii="Arial" w:hAnsi="Arial" w:cs="Arial"/>
+          <w:sz w:val="28"/>
+        </w:rPr>
+      </w:pPr>
+    </w:p>
+    <w:p>
+      <w:pPr>
+        <w:pStyle w:val="PargrafodaLista"/>
+        <w:numPr>
+          <w:ilvl w:val="0"/>
+          <w:numId w:val="9"/>
+        </w:numPr>
+        <w:rPr>
+          <w:rFonts w:ascii="Arial" w:hAnsi="Arial" w:cs="Arial"/>
+          <w:sz w:val="28"/>
+        </w:rPr>
+      </w:pPr>
+      <w:r>
+        <w:rPr>
+          <w:rFonts w:ascii="Arial" w:hAnsi="Arial" w:cs="Arial"/>
+          <w:sz w:val="28"/>
+        </w:rPr>
+        <w:t xml:space="preserve">Diário: </w:t>
+      </w:r>
+    </w:p>
+    <w:p>
+      <w:pPr>
+        <w:pStyle w:val="PargrafodaLista"/>
+        <w:rPr>
+          <w:rFonts w:ascii="Arial" w:hAnsi="Arial" w:cs="Arial"/>
+          <w:sz w:val="28"/>
+        </w:rPr>
+      </w:pPr>
+      <w:r>
+        <w:rPr>
+          <w:rFonts w:ascii="Arial" w:hAnsi="Arial" w:cs="Arial"/>
+          <w:sz w:val="28"/>
+        </w:rPr>
+        <w:t xml:space="preserve">Tirei dúvidas com o professor </w:t>
+      </w:r>
+      <w:proofErr w:type="spellStart"/>
+      <w:r>
+        <w:rPr>
+          <w:rFonts w:ascii="Arial" w:hAnsi="Arial" w:cs="Arial"/>
+          <w:sz w:val="28"/>
+        </w:rPr>
+        <w:t>Freeza</w:t>
+      </w:r>
+      <w:proofErr w:type="spellEnd"/>
+      <w:r>
+        <w:rPr>
+          <w:rFonts w:ascii="Arial" w:hAnsi="Arial" w:cs="Arial"/>
+          <w:sz w:val="28"/>
+        </w:rPr>
+        <w:t xml:space="preserve"> e entendi a matéria</w:t>
+      </w:r>
+    </w:p>
+    <w:p>
+      <w:pPr>
+        <w:pStyle w:val="PargrafodaLista"/>
+        <w:rPr>
+          <w:rFonts w:ascii="Arial" w:hAnsi="Arial" w:cs="Arial"/>
+          <w:sz w:val="28"/>
+        </w:rPr>
+      </w:pPr>
+    </w:p>
+    <w:p>
+      <w:pPr>
+        <w:pStyle w:val="PargrafodaLista"/>
+        <w:numPr>
+          <w:ilvl w:val="0"/>
+          <w:numId w:val="9"/>
+        </w:numPr>
+        <w:rPr>
+          <w:rFonts w:ascii="Arial" w:hAnsi="Arial" w:cs="Arial"/>
+          <w:sz w:val="28"/>
+        </w:rPr>
+      </w:pPr>
+      <w:r>
+        <w:rPr>
+          <w:rFonts w:ascii="Arial" w:hAnsi="Arial" w:cs="Arial"/>
+          <w:sz w:val="28"/>
+        </w:rPr>
+        <w:t>Atos aleatórios de bondade:</w:t>
+      </w:r>
+    </w:p>
+    <w:p>
+      <w:pPr>
+        <w:pStyle w:val="PargrafodaLista"/>
+        <w:rPr>
+          <w:rFonts w:ascii="Arial" w:hAnsi="Arial" w:cs="Arial"/>
+          <w:sz w:val="28"/>
+        </w:rPr>
+      </w:pPr>
+      <w:r>
+        <w:rPr>
+          <w:rFonts w:ascii="Arial" w:hAnsi="Arial" w:cs="Arial"/>
+          <w:sz w:val="28"/>
+        </w:rPr>
+        <w:t>Ajudei uma amiga da sala a completar a atividade de Sistemas Operacionais.</w:t>
+      </w:r>
+      <w:bookmarkStart w:id="0" w:name="_GoBack"/>
+      <w:bookmarkEnd w:id="0"/>
+    </w:p>
+    <w:p>
+      <w:pPr>
+        <w:pStyle w:val="PargrafodaLista"/>
+        <w:rPr>
+          <w:rFonts w:ascii="Arial" w:hAnsi="Arial" w:cs="Arial"/>
+          <w:sz w:val="28"/>
+        </w:rPr>
+      </w:pPr>
+    </w:p>
+    <w:p>
+      <w:pPr>
+        <w:pStyle w:val="PargrafodaLista"/>
+        <w:rPr>
+          <w:rFonts w:ascii="Arial" w:hAnsi="Arial" w:cs="Arial"/>
+          <w:sz w:val="28"/>
+        </w:rPr>
+      </w:pPr>
+    </w:p>
+    <w:p>
+      <w:pPr>
+        <w:pStyle w:val="PargrafodaLista"/>
+        <w:rPr>
+          <w:rFonts w:ascii="Arial" w:hAnsi="Arial" w:cs="Arial"/>
+          <w:sz w:val="28"/>
+        </w:rPr>
+      </w:pPr>
+    </w:p>
+    <w:p>
+      <w:pPr>
+        <w:pStyle w:val="PargrafodaLista"/>
+        <w:rPr>
+          <w:rFonts w:ascii="Arial" w:hAnsi="Arial" w:cs="Arial"/>
+          <w:sz w:val="28"/>
+        </w:rPr>
+      </w:pPr>
+    </w:p>
+    <w:p>
+      <w:pPr>
+        <w:pStyle w:val="PargrafodaLista"/>
+        <w:rPr>
+          <w:rFonts w:ascii="Arial" w:hAnsi="Arial" w:cs="Arial"/>
+          <w:sz w:val="28"/>
+        </w:rPr>
+      </w:pPr>
+    </w:p>
+    <w:p>
+      <w:pPr>
+        <w:pStyle w:val="PargrafodaLista"/>
         <w:rPr>
           <w:rFonts w:ascii="Arial" w:hAnsi="Arial" w:cs="Arial"/>
           <w:sz w:val="24"/>
@@ -890,7 +1806,7 @@
 </file>
 
 <file path=word/numbering.xml><?xml version="1.0" encoding="utf-8"?>
-<w:numbering xmlns:wpc="http://schemas.microsoft.com/office/word/2010/wordprocessingCanvas" xmlns:cx="http://schemas.microsoft.com/office/drawing/2014/chartex" xmlns:cx1="http://schemas.microsoft.com/office/drawing/2015/9/8/chartex" xmlns:cx2="http://schemas.microsoft.com/office/drawing/2015/10/21/chartex" xmlns:cx3="http://schemas.microsoft.com/office/drawing/2016/5/9/chartex" xmlns:cx4="http://schemas.microsoft.com/office/drawing/2016/5/10/chartex" xmlns:cx5="http://schemas.microsoft.com/office/drawing/2016/5/11/chartex" xmlns:cx6="http://schemas.microsoft.com/office/drawing/2016/5/12/chartex" xmlns:cx7="http://schemas.microsoft.com/office/drawing/2016/5/13/chartex" xmlns:cx8="http://schemas.microsoft.com/office/drawing/2016/5/14/chartex" xmlns:mc="http://schemas.openxmlformats.org/markup-compatibility/2006" xmlns:aink="http://schemas.microsoft.com/office/drawing/2016/ink" xmlns:am3d="http://schemas.microsoft.com/office/drawing/2017/model3d" xmlns:o="urn:schemas-microsoft-com:office:office" xmlns:oel="http://schemas.microsoft.com/office/2019/extlst" xmlns:r="http://schemas.openxmlformats.org/officeDocument/2006/relationships" xmlns:m="http://schemas.openxmlformats.org/officeDocument/2006/math" xmlns:v="urn:schemas-microsoft-com:vml" xmlns:wp14="http://schemas.microsoft.com/office/word/2010/wordprocessingDrawing" xmlns:wp="http://schemas.openxmlformats.org/drawingml/2006/wordprocessingDrawing" xmlns:w10="urn:schemas-microsoft-com:office:word" xmlns:w="http://schemas.openxmlformats.org/wordprocessingml/2006/main" xmlns:w14="http://schemas.microsoft.com/office/word/2010/wordml" xmlns:w15="http://schemas.microsoft.com/office/word/2012/wordml" xmlns:w16cex="http://schemas.microsoft.com/office/word/2018/wordml/cex" xmlns:w16cid="http://schemas.microsoft.com/office/word/2016/wordml/cid" xmlns:w16="http://schemas.microsoft.com/office/word/2018/wordml" xmlns:w16sdtdh="http://schemas.microsoft.com/office/word/2020/wordml/sdtdatahash" xmlns:w16se="http://schemas.microsoft.com/office/word/2015/wordml/symex" xmlns:wpg="http://schemas.microsoft.com/office/word/2010/wordprocessingGroup" xmlns:wpi="http://schemas.microsoft.com/office/word/2010/wordprocessingInk" xmlns:wne="http://schemas.microsoft.com/office/word/2006/wordml" xmlns:wps="http://schemas.microsoft.com/office/word/2010/wordprocessingShape" mc:Ignorable="w14 w15 w16se w16cid w16 w16cex w16sdtdh wp14">
+<w:numbering xmlns:wpc="http://schemas.microsoft.com/office/word/2010/wordprocessingCanvas" xmlns:cx="http://schemas.microsoft.com/office/drawing/2014/chartex" xmlns:mc="http://schemas.openxmlformats.org/markup-compatibility/2006" xmlns:o="urn:schemas-microsoft-com:office:office" xmlns:r="http://schemas.openxmlformats.org/officeDocument/2006/relationships" xmlns:m="http://schemas.openxmlformats.org/officeDocument/2006/math" xmlns:v="urn:schemas-microsoft-com:vml" xmlns:wp14="http://schemas.microsoft.com/office/word/2010/wordprocessingDrawing" xmlns:wp="http://schemas.openxmlformats.org/drawingml/2006/wordprocessingDrawing" xmlns:w10="urn:schemas-microsoft-com:office:word" xmlns:w="http://schemas.openxmlformats.org/wordprocessingml/2006/main" xmlns:w14="http://schemas.microsoft.com/office/word/2010/wordml" xmlns:w15="http://schemas.microsoft.com/office/word/2012/wordml" xmlns:w16se="http://schemas.microsoft.com/office/word/2015/wordml/symex" xmlns:wpg="http://schemas.microsoft.com/office/word/2010/wordprocessingGroup" xmlns:wpi="http://schemas.microsoft.com/office/word/2010/wordprocessingInk" xmlns:wne="http://schemas.microsoft.com/office/word/2006/wordml" xmlns:wps="http://schemas.microsoft.com/office/word/2010/wordprocessingShape" mc:Ignorable="w14 w15 w16se wp14">
   <w:abstractNum w:abstractNumId="0" w15:restartNumberingAfterBreak="0">
     <w:nsid w:val="00A44000"/>
     <w:multiLevelType w:val="hybridMultilevel"/>
@@ -981,6 +1897,95 @@
     </w:lvl>
   </w:abstractNum>
   <w:abstractNum w:abstractNumId="1" w15:restartNumberingAfterBreak="0">
+    <w:nsid w:val="21296B5C"/>
+    <w:multiLevelType w:val="hybridMultilevel"/>
+    <w:tmpl w:val="65C6F836"/>
+    <w:lvl w:ilvl="0" w:tplc="FFFFFFFF">
+      <w:start w:val="1"/>
+      <w:numFmt w:val="decimal"/>
+      <w:lvlText w:val="%1."/>
+      <w:lvlJc w:val="left"/>
+      <w:pPr>
+        <w:ind w:left="720" w:hanging="360"/>
+      </w:pPr>
+      <w:rPr>
+        <w:rFonts w:hint="default"/>
+      </w:rPr>
+    </w:lvl>
+    <w:lvl w:ilvl="1" w:tplc="FFFFFFFF" w:tentative="1">
+      <w:start w:val="1"/>
+      <w:numFmt w:val="lowerLetter"/>
+      <w:lvlText w:val="%2."/>
+      <w:lvlJc w:val="left"/>
+      <w:pPr>
+        <w:ind w:left="1440" w:hanging="360"/>
+      </w:pPr>
+    </w:lvl>
+    <w:lvl w:ilvl="2" w:tplc="FFFFFFFF" w:tentative="1">
+      <w:start w:val="1"/>
+      <w:numFmt w:val="lowerRoman"/>
+      <w:lvlText w:val="%3."/>
+      <w:lvlJc w:val="right"/>
+      <w:pPr>
+        <w:ind w:left="2160" w:hanging="180"/>
+      </w:pPr>
+    </w:lvl>
+    <w:lvl w:ilvl="3" w:tplc="FFFFFFFF" w:tentative="1">
+      <w:start w:val="1"/>
+      <w:numFmt w:val="decimal"/>
+      <w:lvlText w:val="%4."/>
+      <w:lvlJc w:val="left"/>
+      <w:pPr>
+        <w:ind w:left="2880" w:hanging="360"/>
+      </w:pPr>
+    </w:lvl>
+    <w:lvl w:ilvl="4" w:tplc="FFFFFFFF" w:tentative="1">
+      <w:start w:val="1"/>
+      <w:numFmt w:val="lowerLetter"/>
+      <w:lvlText w:val="%5."/>
+      <w:lvlJc w:val="left"/>
+      <w:pPr>
+        <w:ind w:left="3600" w:hanging="360"/>
+      </w:pPr>
+    </w:lvl>
+    <w:lvl w:ilvl="5" w:tplc="FFFFFFFF" w:tentative="1">
+      <w:start w:val="1"/>
+      <w:numFmt w:val="lowerRoman"/>
+      <w:lvlText w:val="%6."/>
+      <w:lvlJc w:val="right"/>
+      <w:pPr>
+        <w:ind w:left="4320" w:hanging="180"/>
+      </w:pPr>
+    </w:lvl>
+    <w:lvl w:ilvl="6" w:tplc="FFFFFFFF" w:tentative="1">
+      <w:start w:val="1"/>
+      <w:numFmt w:val="decimal"/>
+      <w:lvlText w:val="%7."/>
+      <w:lvlJc w:val="left"/>
+      <w:pPr>
+        <w:ind w:left="5040" w:hanging="360"/>
+      </w:pPr>
+    </w:lvl>
+    <w:lvl w:ilvl="7" w:tplc="FFFFFFFF" w:tentative="1">
+      <w:start w:val="1"/>
+      <w:numFmt w:val="lowerLetter"/>
+      <w:lvlText w:val="%8."/>
+      <w:lvlJc w:val="left"/>
+      <w:pPr>
+        <w:ind w:left="5760" w:hanging="360"/>
+      </w:pPr>
+    </w:lvl>
+    <w:lvl w:ilvl="8" w:tplc="FFFFFFFF" w:tentative="1">
+      <w:start w:val="1"/>
+      <w:numFmt w:val="lowerRoman"/>
+      <w:lvlText w:val="%9."/>
+      <w:lvlJc w:val="right"/>
+      <w:pPr>
+        <w:ind w:left="6480" w:hanging="180"/>
+      </w:pPr>
+    </w:lvl>
+  </w:abstractNum>
+  <w:abstractNum w:abstractNumId="2" w15:restartNumberingAfterBreak="0">
     <w:nsid w:val="216B3E7D"/>
     <w:multiLevelType w:val="hybridMultilevel"/>
     <w:tmpl w:val="65C6F836"/>
@@ -1069,7 +2074,7 @@
       </w:pPr>
     </w:lvl>
   </w:abstractNum>
-  <w:abstractNum w:abstractNumId="2" w15:restartNumberingAfterBreak="0">
+  <w:abstractNum w:abstractNumId="3" w15:restartNumberingAfterBreak="0">
     <w:nsid w:val="3C7E70C0"/>
     <w:multiLevelType w:val="hybridMultilevel"/>
     <w:tmpl w:val="65C6F836"/>
@@ -1158,7 +2163,185 @@
       </w:pPr>
     </w:lvl>
   </w:abstractNum>
-  <w:abstractNum w:abstractNumId="3" w15:restartNumberingAfterBreak="0">
+  <w:abstractNum w:abstractNumId="4" w15:restartNumberingAfterBreak="0">
+    <w:nsid w:val="43D15E26"/>
+    <w:multiLevelType w:val="hybridMultilevel"/>
+    <w:tmpl w:val="65C6F836"/>
+    <w:lvl w:ilvl="0" w:tplc="FFFFFFFF">
+      <w:start w:val="1"/>
+      <w:numFmt w:val="decimal"/>
+      <w:lvlText w:val="%1."/>
+      <w:lvlJc w:val="left"/>
+      <w:pPr>
+        <w:ind w:left="720" w:hanging="360"/>
+      </w:pPr>
+      <w:rPr>
+        <w:rFonts w:hint="default"/>
+      </w:rPr>
+    </w:lvl>
+    <w:lvl w:ilvl="1" w:tplc="FFFFFFFF" w:tentative="1">
+      <w:start w:val="1"/>
+      <w:numFmt w:val="lowerLetter"/>
+      <w:lvlText w:val="%2."/>
+      <w:lvlJc w:val="left"/>
+      <w:pPr>
+        <w:ind w:left="1440" w:hanging="360"/>
+      </w:pPr>
+    </w:lvl>
+    <w:lvl w:ilvl="2" w:tplc="FFFFFFFF" w:tentative="1">
+      <w:start w:val="1"/>
+      <w:numFmt w:val="lowerRoman"/>
+      <w:lvlText w:val="%3."/>
+      <w:lvlJc w:val="right"/>
+      <w:pPr>
+        <w:ind w:left="2160" w:hanging="180"/>
+      </w:pPr>
+    </w:lvl>
+    <w:lvl w:ilvl="3" w:tplc="FFFFFFFF" w:tentative="1">
+      <w:start w:val="1"/>
+      <w:numFmt w:val="decimal"/>
+      <w:lvlText w:val="%4."/>
+      <w:lvlJc w:val="left"/>
+      <w:pPr>
+        <w:ind w:left="2880" w:hanging="360"/>
+      </w:pPr>
+    </w:lvl>
+    <w:lvl w:ilvl="4" w:tplc="FFFFFFFF" w:tentative="1">
+      <w:start w:val="1"/>
+      <w:numFmt w:val="lowerLetter"/>
+      <w:lvlText w:val="%5."/>
+      <w:lvlJc w:val="left"/>
+      <w:pPr>
+        <w:ind w:left="3600" w:hanging="360"/>
+      </w:pPr>
+    </w:lvl>
+    <w:lvl w:ilvl="5" w:tplc="FFFFFFFF" w:tentative="1">
+      <w:start w:val="1"/>
+      <w:numFmt w:val="lowerRoman"/>
+      <w:lvlText w:val="%6."/>
+      <w:lvlJc w:val="right"/>
+      <w:pPr>
+        <w:ind w:left="4320" w:hanging="180"/>
+      </w:pPr>
+    </w:lvl>
+    <w:lvl w:ilvl="6" w:tplc="FFFFFFFF" w:tentative="1">
+      <w:start w:val="1"/>
+      <w:numFmt w:val="decimal"/>
+      <w:lvlText w:val="%7."/>
+      <w:lvlJc w:val="left"/>
+      <w:pPr>
+        <w:ind w:left="5040" w:hanging="360"/>
+      </w:pPr>
+    </w:lvl>
+    <w:lvl w:ilvl="7" w:tplc="FFFFFFFF" w:tentative="1">
+      <w:start w:val="1"/>
+      <w:numFmt w:val="lowerLetter"/>
+      <w:lvlText w:val="%8."/>
+      <w:lvlJc w:val="left"/>
+      <w:pPr>
+        <w:ind w:left="5760" w:hanging="360"/>
+      </w:pPr>
+    </w:lvl>
+    <w:lvl w:ilvl="8" w:tplc="FFFFFFFF" w:tentative="1">
+      <w:start w:val="1"/>
+      <w:numFmt w:val="lowerRoman"/>
+      <w:lvlText w:val="%9."/>
+      <w:lvlJc w:val="right"/>
+      <w:pPr>
+        <w:ind w:left="6480" w:hanging="180"/>
+      </w:pPr>
+    </w:lvl>
+  </w:abstractNum>
+  <w:abstractNum w:abstractNumId="5" w15:restartNumberingAfterBreak="0">
+    <w:nsid w:val="48407527"/>
+    <w:multiLevelType w:val="hybridMultilevel"/>
+    <w:tmpl w:val="65C6F836"/>
+    <w:lvl w:ilvl="0" w:tplc="FFFFFFFF">
+      <w:start w:val="1"/>
+      <w:numFmt w:val="decimal"/>
+      <w:lvlText w:val="%1."/>
+      <w:lvlJc w:val="left"/>
+      <w:pPr>
+        <w:ind w:left="720" w:hanging="360"/>
+      </w:pPr>
+      <w:rPr>
+        <w:rFonts w:hint="default"/>
+      </w:rPr>
+    </w:lvl>
+    <w:lvl w:ilvl="1" w:tplc="FFFFFFFF" w:tentative="1">
+      <w:start w:val="1"/>
+      <w:numFmt w:val="lowerLetter"/>
+      <w:lvlText w:val="%2."/>
+      <w:lvlJc w:val="left"/>
+      <w:pPr>
+        <w:ind w:left="1440" w:hanging="360"/>
+      </w:pPr>
+    </w:lvl>
+    <w:lvl w:ilvl="2" w:tplc="FFFFFFFF" w:tentative="1">
+      <w:start w:val="1"/>
+      <w:numFmt w:val="lowerRoman"/>
+      <w:lvlText w:val="%3."/>
+      <w:lvlJc w:val="right"/>
+      <w:pPr>
+        <w:ind w:left="2160" w:hanging="180"/>
+      </w:pPr>
+    </w:lvl>
+    <w:lvl w:ilvl="3" w:tplc="FFFFFFFF" w:tentative="1">
+      <w:start w:val="1"/>
+      <w:numFmt w:val="decimal"/>
+      <w:lvlText w:val="%4."/>
+      <w:lvlJc w:val="left"/>
+      <w:pPr>
+        <w:ind w:left="2880" w:hanging="360"/>
+      </w:pPr>
+    </w:lvl>
+    <w:lvl w:ilvl="4" w:tplc="FFFFFFFF" w:tentative="1">
+      <w:start w:val="1"/>
+      <w:numFmt w:val="lowerLetter"/>
+      <w:lvlText w:val="%5."/>
+      <w:lvlJc w:val="left"/>
+      <w:pPr>
+        <w:ind w:left="3600" w:hanging="360"/>
+      </w:pPr>
+    </w:lvl>
+    <w:lvl w:ilvl="5" w:tplc="FFFFFFFF" w:tentative="1">
+      <w:start w:val="1"/>
+      <w:numFmt w:val="lowerRoman"/>
+      <w:lvlText w:val="%6."/>
+      <w:lvlJc w:val="right"/>
+      <w:pPr>
+        <w:ind w:left="4320" w:hanging="180"/>
+      </w:pPr>
+    </w:lvl>
+    <w:lvl w:ilvl="6" w:tplc="FFFFFFFF" w:tentative="1">
+      <w:start w:val="1"/>
+      <w:numFmt w:val="decimal"/>
+      <w:lvlText w:val="%7."/>
+      <w:lvlJc w:val="left"/>
+      <w:pPr>
+        <w:ind w:left="5040" w:hanging="360"/>
+      </w:pPr>
+    </w:lvl>
+    <w:lvl w:ilvl="7" w:tplc="FFFFFFFF" w:tentative="1">
+      <w:start w:val="1"/>
+      <w:numFmt w:val="lowerLetter"/>
+      <w:lvlText w:val="%8."/>
+      <w:lvlJc w:val="left"/>
+      <w:pPr>
+        <w:ind w:left="5760" w:hanging="360"/>
+      </w:pPr>
+    </w:lvl>
+    <w:lvl w:ilvl="8" w:tplc="FFFFFFFF" w:tentative="1">
+      <w:start w:val="1"/>
+      <w:numFmt w:val="lowerRoman"/>
+      <w:lvlText w:val="%9."/>
+      <w:lvlJc w:val="right"/>
+      <w:pPr>
+        <w:ind w:left="6480" w:hanging="180"/>
+      </w:pPr>
+    </w:lvl>
+  </w:abstractNum>
+  <w:abstractNum w:abstractNumId="6" w15:restartNumberingAfterBreak="0">
     <w:nsid w:val="53871789"/>
     <w:multiLevelType w:val="hybridMultilevel"/>
     <w:tmpl w:val="59022A40"/>
@@ -1247,7 +2430,7 @@
       </w:pPr>
     </w:lvl>
   </w:abstractNum>
-  <w:abstractNum w:abstractNumId="4" w15:restartNumberingAfterBreak="0">
+  <w:abstractNum w:abstractNumId="7" w15:restartNumberingAfterBreak="0">
     <w:nsid w:val="73D452B8"/>
     <w:multiLevelType w:val="hybridMultilevel"/>
     <w:tmpl w:val="6FC08DA4"/>
@@ -1337,26 +2520,127 @@
       </w:pPr>
     </w:lvl>
   </w:abstractNum>
-  <w:num w:numId="1" w16cid:durableId="1922761030">
+  <w:abstractNum w:abstractNumId="8" w15:restartNumberingAfterBreak="0">
+    <w:nsid w:val="743D1FE2"/>
+    <w:multiLevelType w:val="hybridMultilevel"/>
+    <w:tmpl w:val="65C6F836"/>
+    <w:lvl w:ilvl="0" w:tplc="FFFFFFFF">
+      <w:start w:val="1"/>
+      <w:numFmt w:val="decimal"/>
+      <w:lvlText w:val="%1."/>
+      <w:lvlJc w:val="left"/>
+      <w:pPr>
+        <w:ind w:left="720" w:hanging="360"/>
+      </w:pPr>
+      <w:rPr>
+        <w:rFonts w:hint="default"/>
+      </w:rPr>
+    </w:lvl>
+    <w:lvl w:ilvl="1" w:tplc="FFFFFFFF" w:tentative="1">
+      <w:start w:val="1"/>
+      <w:numFmt w:val="lowerLetter"/>
+      <w:lvlText w:val="%2."/>
+      <w:lvlJc w:val="left"/>
+      <w:pPr>
+        <w:ind w:left="1440" w:hanging="360"/>
+      </w:pPr>
+    </w:lvl>
+    <w:lvl w:ilvl="2" w:tplc="FFFFFFFF" w:tentative="1">
+      <w:start w:val="1"/>
+      <w:numFmt w:val="lowerRoman"/>
+      <w:lvlText w:val="%3."/>
+      <w:lvlJc w:val="right"/>
+      <w:pPr>
+        <w:ind w:left="2160" w:hanging="180"/>
+      </w:pPr>
+    </w:lvl>
+    <w:lvl w:ilvl="3" w:tplc="FFFFFFFF" w:tentative="1">
+      <w:start w:val="1"/>
+      <w:numFmt w:val="decimal"/>
+      <w:lvlText w:val="%4."/>
+      <w:lvlJc w:val="left"/>
+      <w:pPr>
+        <w:ind w:left="2880" w:hanging="360"/>
+      </w:pPr>
+    </w:lvl>
+    <w:lvl w:ilvl="4" w:tplc="FFFFFFFF" w:tentative="1">
+      <w:start w:val="1"/>
+      <w:numFmt w:val="lowerLetter"/>
+      <w:lvlText w:val="%5."/>
+      <w:lvlJc w:val="left"/>
+      <w:pPr>
+        <w:ind w:left="3600" w:hanging="360"/>
+      </w:pPr>
+    </w:lvl>
+    <w:lvl w:ilvl="5" w:tplc="FFFFFFFF" w:tentative="1">
+      <w:start w:val="1"/>
+      <w:numFmt w:val="lowerRoman"/>
+      <w:lvlText w:val="%6."/>
+      <w:lvlJc w:val="right"/>
+      <w:pPr>
+        <w:ind w:left="4320" w:hanging="180"/>
+      </w:pPr>
+    </w:lvl>
+    <w:lvl w:ilvl="6" w:tplc="FFFFFFFF" w:tentative="1">
+      <w:start w:val="1"/>
+      <w:numFmt w:val="decimal"/>
+      <w:lvlText w:val="%7."/>
+      <w:lvlJc w:val="left"/>
+      <w:pPr>
+        <w:ind w:left="5040" w:hanging="360"/>
+      </w:pPr>
+    </w:lvl>
+    <w:lvl w:ilvl="7" w:tplc="FFFFFFFF" w:tentative="1">
+      <w:start w:val="1"/>
+      <w:numFmt w:val="lowerLetter"/>
+      <w:lvlText w:val="%8."/>
+      <w:lvlJc w:val="left"/>
+      <w:pPr>
+        <w:ind w:left="5760" w:hanging="360"/>
+      </w:pPr>
+    </w:lvl>
+    <w:lvl w:ilvl="8" w:tplc="FFFFFFFF" w:tentative="1">
+      <w:start w:val="1"/>
+      <w:numFmt w:val="lowerRoman"/>
+      <w:lvlText w:val="%9."/>
+      <w:lvlJc w:val="right"/>
+      <w:pPr>
+        <w:ind w:left="6480" w:hanging="180"/>
+      </w:pPr>
+    </w:lvl>
+  </w:abstractNum>
+  <w:num w:numId="1">
+    <w:abstractNumId w:val="7"/>
+  </w:num>
+  <w:num w:numId="2">
+    <w:abstractNumId w:val="6"/>
+  </w:num>
+  <w:num w:numId="3">
+    <w:abstractNumId w:val="0"/>
+  </w:num>
+  <w:num w:numId="4">
+    <w:abstractNumId w:val="3"/>
+  </w:num>
+  <w:num w:numId="5">
+    <w:abstractNumId w:val="2"/>
+  </w:num>
+  <w:num w:numId="6">
+    <w:abstractNumId w:val="1"/>
+  </w:num>
+  <w:num w:numId="7">
     <w:abstractNumId w:val="4"/>
   </w:num>
-  <w:num w:numId="2" w16cid:durableId="964232226">
-    <w:abstractNumId w:val="3"/>
+  <w:num w:numId="8">
+    <w:abstractNumId w:val="5"/>
   </w:num>
-  <w:num w:numId="3" w16cid:durableId="788545259">
-    <w:abstractNumId w:val="0"/>
-  </w:num>
-  <w:num w:numId="4" w16cid:durableId="403991086">
-    <w:abstractNumId w:val="2"/>
-  </w:num>
-  <w:num w:numId="5" w16cid:durableId="2094006670">
-    <w:abstractNumId w:val="1"/>
+  <w:num w:numId="9">
+    <w:abstractNumId w:val="8"/>
   </w:num>
 </w:numbering>
 </file>
 
 <file path=word/styles.xml><?xml version="1.0" encoding="utf-8"?>
-<w:styles xmlns:mc="http://schemas.openxmlformats.org/markup-compatibility/2006" xmlns:r="http://schemas.openxmlformats.org/officeDocument/2006/relationships" xmlns:w="http://schemas.openxmlformats.org/wordprocessingml/2006/main" xmlns:w14="http://schemas.microsoft.com/office/word/2010/wordml" xmlns:w15="http://schemas.microsoft.com/office/word/2012/wordml" xmlns:w16cex="http://schemas.microsoft.com/office/word/2018/wordml/cex" xmlns:w16cid="http://schemas.microsoft.com/office/word/2016/wordml/cid" xmlns:w16="http://schemas.microsoft.com/office/word/2018/wordml" xmlns:w16sdtdh="http://schemas.microsoft.com/office/word/2020/wordml/sdtdatahash" xmlns:w16se="http://schemas.microsoft.com/office/word/2015/wordml/symex" mc:Ignorable="w14 w15 w16se w16cid w16 w16cex w16sdtdh">
+<w:styles xmlns:mc="http://schemas.openxmlformats.org/markup-compatibility/2006" xmlns:r="http://schemas.openxmlformats.org/officeDocument/2006/relationships" xmlns:w="http://schemas.openxmlformats.org/wordprocessingml/2006/main" xmlns:w14="http://schemas.microsoft.com/office/word/2010/wordml" xmlns:w15="http://schemas.microsoft.com/office/word/2012/wordml" xmlns:w16se="http://schemas.microsoft.com/office/word/2015/wordml/symex" mc:Ignorable="w14 w15 w16se">
   <w:docDefaults>
     <w:rPrDefault>
       <w:rPr>
@@ -1372,7 +2656,7 @@
       </w:pPr>
     </w:pPrDefault>
   </w:docDefaults>
-  <w:latentStyles w:defLockedState="0" w:defUIPriority="99" w:defSemiHidden="0" w:defUnhideWhenUsed="0" w:defQFormat="0" w:count="376">
+  <w:latentStyles w:defLockedState="0" w:defUIPriority="99" w:defSemiHidden="0" w:defUnhideWhenUsed="0" w:defQFormat="0" w:count="371">
     <w:lsdException w:name="Normal" w:uiPriority="0" w:qFormat="1"/>
     <w:lsdException w:name="heading 1" w:uiPriority="9" w:qFormat="1"/>
     <w:lsdException w:name="heading 2" w:semiHidden="1" w:uiPriority="9" w:unhideWhenUsed="1" w:qFormat="1"/>
@@ -1744,23 +3028,18 @@
     <w:lsdException w:name="List Table 5 Dark Accent 6" w:uiPriority="50"/>
     <w:lsdException w:name="List Table 6 Colorful Accent 6" w:uiPriority="51"/>
     <w:lsdException w:name="List Table 7 Colorful Accent 6" w:uiPriority="52"/>
-    <w:lsdException w:name="Mention" w:semiHidden="1" w:unhideWhenUsed="1"/>
-    <w:lsdException w:name="Smart Hyperlink" w:semiHidden="1" w:unhideWhenUsed="1"/>
-    <w:lsdException w:name="Hashtag" w:semiHidden="1" w:unhideWhenUsed="1"/>
-    <w:lsdException w:name="Unresolved Mention" w:semiHidden="1" w:unhideWhenUsed="1"/>
-    <w:lsdException w:name="Smart Link" w:semiHidden="1" w:unhideWhenUsed="1"/>
   </w:latentStyles>
   <w:style w:type="paragraph" w:default="1" w:styleId="Normal">
     <w:name w:val="Normal"/>
     <w:qFormat/>
   </w:style>
-  <w:style w:type="character" w:default="1" w:styleId="DefaultParagraphFont">
+  <w:style w:type="character" w:default="1" w:styleId="Fontepargpadro">
     <w:name w:val="Default Paragraph Font"/>
     <w:uiPriority w:val="1"/>
     <w:semiHidden/>
     <w:unhideWhenUsed/>
   </w:style>
-  <w:style w:type="table" w:default="1" w:styleId="TableNormal">
+  <w:style w:type="table" w:default="1" w:styleId="Tabelanormal">
     <w:name w:val="Normal Table"/>
     <w:uiPriority w:val="99"/>
     <w:semiHidden/>
@@ -1775,13 +3054,13 @@
       </w:tblCellMar>
     </w:tblPr>
   </w:style>
-  <w:style w:type="numbering" w:default="1" w:styleId="NoList">
+  <w:style w:type="numbering" w:default="1" w:styleId="Semlista">
     <w:name w:val="No List"/>
     <w:uiPriority w:val="99"/>
     <w:semiHidden/>
     <w:unhideWhenUsed/>
   </w:style>
-  <w:style w:type="paragraph" w:styleId="ListParagraph">
+  <w:style w:type="paragraph" w:styleId="PargrafodaLista">
     <w:name w:val="List Paragraph"/>
     <w:basedOn w:val="Normal"/>
     <w:uiPriority w:val="34"/>
@@ -2061,7 +3340,7 @@
 </file>
 
 <file path=customXml/itemProps1.xml><?xml version="1.0" encoding="utf-8"?>
-<ds:datastoreItem xmlns:ds="http://schemas.openxmlformats.org/officeDocument/2006/customXml" ds:itemID="{FB55C3AC-9D80-42F2-9E42-9AF666FE3BA2}">
+<ds:datastoreItem xmlns:ds="http://schemas.openxmlformats.org/officeDocument/2006/customXml" ds:itemID="{3CE48DE3-69D5-4133-B666-D44DE81FDBB3}">
   <ds:schemaRefs>
     <ds:schemaRef ds:uri="http://schemas.openxmlformats.org/officeDocument/2006/bibliography"/>
   </ds:schemaRefs>

</xml_diff>